<commit_message>
Updated Week 2 doc
</commit_message>
<xml_diff>
--- a/Project- Idle RPG! -Week_2.docx
+++ b/Project- Idle RPG! -Week_2.docx
@@ -4,38 +4,1143 @@
   <w:body>
     <w:p>
       <w:pPr>
-        <w:ind w:firstLine="720"/>
+        <w:pStyle w:val="Heading2"/>
+        <w:numPr>
+          <w:ilvl w:val="0"/>
+          <w:numId w:val="11"/>
+        </w:numPr>
       </w:pPr>
       <w:r>
-        <w:t>Mobile games have been moving toward idle gaming where the user can simply watch their character play the game without interacting themselves unless they choose to. The product owner, Angus Mc’Fife, has decided that he would like to jump on this trend and incorporate a bit of nostalgia. As developers have also been making pseudo-retro games by making art assets pixelated, Angus has decided that he’d one-up them all by creating a text-based idle RPG!</w:t>
+        <w:t>Modifications to Week 1 Deliverable:</w:t>
       </w:r>
     </w:p>
     <w:p>
       <w:pPr>
+        <w:pStyle w:val="ListParagraph"/>
+        <w:numPr>
+          <w:ilvl w:val="0"/>
+          <w:numId w:val="10"/>
+        </w:numPr>
+      </w:pPr>
+    </w:p>
+    <w:p>
+      <w:pPr>
         <w:pStyle w:val="Heading2"/>
+        <w:numPr>
+          <w:ilvl w:val="0"/>
+          <w:numId w:val="11"/>
+        </w:numPr>
       </w:pPr>
       <w:r>
-        <w:t>Requirements (with Priority Weights in parentheses; 1 = highest; 10 = lowest priority):</w:t>
+        <w:t>Use Cases</w:t>
+      </w:r>
+      <w:proofErr w:type="gramStart"/>
+      <w:r>
+        <w:t>: ::Note::</w:t>
+      </w:r>
+      <w:proofErr w:type="gramEnd"/>
+      <w:r>
+        <w:t xml:space="preserve"> Priority weights scale is 1-5 (1 is highest; 5 is lowest)</w:t>
       </w:r>
     </w:p>
     <w:p>
       <w:pPr>
+        <w:ind w:firstLine="720"/>
+      </w:pPr>
+      <w:r>
+        <w:t>UC1)</w:t>
+      </w:r>
+    </w:p>
+    <w:p>
+      <w:pPr>
         <w:pStyle w:val="ListParagraph"/>
         <w:numPr>
           <w:ilvl w:val="0"/>
-          <w:numId w:val="4"/>
+          <w:numId w:val="11"/>
         </w:numPr>
-      </w:pPr>
-      <w:proofErr w:type="gramStart"/>
+        <w:rPr>
+          <w:rFonts w:asciiTheme="majorHAnsi" w:eastAsiaTheme="majorEastAsia" w:hAnsiTheme="majorHAnsi" w:cstheme="majorBidi"/>
+          <w:color w:val="2F5496" w:themeColor="accent1" w:themeShade="BF"/>
+          <w:sz w:val="26"/>
+          <w:szCs w:val="26"/>
+        </w:rPr>
+      </w:pPr>
       <w:r>
-        <w:t>( 1</w:t>
-      </w:r>
-      <w:proofErr w:type="gramEnd"/>
-      <w:r>
-        <w:t xml:space="preserve"> ) </w:t>
+        <w:rPr>
+          <w:rFonts w:asciiTheme="majorHAnsi" w:eastAsiaTheme="majorEastAsia" w:hAnsiTheme="majorHAnsi" w:cstheme="majorBidi"/>
+          <w:color w:val="2F5496" w:themeColor="accent1" w:themeShade="BF"/>
+          <w:sz w:val="26"/>
+          <w:szCs w:val="26"/>
+        </w:rPr>
+        <w:t>Requirements – Use Case Traceability Matrix (An Example from the textbook</w:t>
       </w:r>
       <w:r>
-        <w:t>The Idle RPG will include an Auto-Pilot feature</w:t>
+        <w:rPr>
+          <w:rFonts w:asciiTheme="majorHAnsi" w:eastAsiaTheme="majorEastAsia" w:hAnsiTheme="majorHAnsi" w:cstheme="majorBidi"/>
+          <w:color w:val="2F5496" w:themeColor="accent1" w:themeShade="BF"/>
+          <w:sz w:val="26"/>
+          <w:szCs w:val="26"/>
+        </w:rPr>
+        <w:t xml:space="preserve"> </w:t>
+      </w:r>
+      <w:r>
+        <w:rPr>
+          <w:rFonts w:asciiTheme="majorHAnsi" w:eastAsiaTheme="majorEastAsia" w:hAnsiTheme="majorHAnsi" w:cstheme="majorBidi"/>
+          <w:color w:val="2F5496" w:themeColor="accent1" w:themeShade="BF"/>
+          <w:sz w:val="26"/>
+          <w:szCs w:val="26"/>
+        </w:rPr>
+        <w:t>which does not relate AT ALL to this GAM PUMP Example but shows the Matrix)</w:t>
+      </w:r>
+    </w:p>
+    <w:tbl>
+      <w:tblPr>
+        <w:tblStyle w:val="TableGrid"/>
+        <w:tblW w:w="0" w:type="auto"/>
+        <w:tblLook w:val="04A0" w:firstRow="1" w:lastRow="0" w:firstColumn="1" w:lastColumn="0" w:noHBand="0" w:noVBand="1"/>
+      </w:tblPr>
+      <w:tblGrid>
+        <w:gridCol w:w="1585"/>
+        <w:gridCol w:w="979"/>
+        <w:gridCol w:w="849"/>
+        <w:gridCol w:w="849"/>
+        <w:gridCol w:w="848"/>
+        <w:gridCol w:w="848"/>
+        <w:gridCol w:w="848"/>
+        <w:gridCol w:w="848"/>
+        <w:gridCol w:w="848"/>
+        <w:gridCol w:w="848"/>
+      </w:tblGrid>
+      <w:tr>
+        <w:tc>
+          <w:tcPr>
+            <w:tcW w:w="1585" w:type="dxa"/>
+          </w:tcPr>
+          <w:p>
+            <w:pPr>
+              <w:rPr>
+                <w:rFonts w:asciiTheme="majorHAnsi" w:eastAsiaTheme="majorEastAsia" w:hAnsiTheme="majorHAnsi" w:cstheme="majorBidi"/>
+                <w:color w:val="2F5496" w:themeColor="accent1" w:themeShade="BF"/>
+                <w:sz w:val="26"/>
+                <w:szCs w:val="26"/>
+              </w:rPr>
+            </w:pPr>
+            <w:r>
+              <w:rPr>
+                <w:rFonts w:asciiTheme="majorHAnsi" w:eastAsiaTheme="majorEastAsia" w:hAnsiTheme="majorHAnsi" w:cstheme="majorBidi"/>
+                <w:color w:val="2F5496" w:themeColor="accent1" w:themeShade="BF"/>
+                <w:sz w:val="26"/>
+                <w:szCs w:val="26"/>
+              </w:rPr>
+              <w:t>Requirement</w:t>
+            </w:r>
+          </w:p>
+        </w:tc>
+        <w:tc>
+          <w:tcPr>
+            <w:tcW w:w="979" w:type="dxa"/>
+          </w:tcPr>
+          <w:p>
+            <w:pPr>
+              <w:rPr>
+                <w:rFonts w:asciiTheme="majorHAnsi" w:eastAsiaTheme="majorEastAsia" w:hAnsiTheme="majorHAnsi" w:cstheme="majorBidi"/>
+                <w:color w:val="2F5496" w:themeColor="accent1" w:themeShade="BF"/>
+                <w:sz w:val="26"/>
+                <w:szCs w:val="26"/>
+              </w:rPr>
+            </w:pPr>
+            <w:r>
+              <w:rPr>
+                <w:rFonts w:asciiTheme="majorHAnsi" w:eastAsiaTheme="majorEastAsia" w:hAnsiTheme="majorHAnsi" w:cstheme="majorBidi"/>
+                <w:color w:val="2F5496" w:themeColor="accent1" w:themeShade="BF"/>
+                <w:sz w:val="26"/>
+                <w:szCs w:val="26"/>
+              </w:rPr>
+              <w:t>Priority</w:t>
+            </w:r>
+          </w:p>
+        </w:tc>
+        <w:tc>
+          <w:tcPr>
+            <w:tcW w:w="849" w:type="dxa"/>
+          </w:tcPr>
+          <w:p>
+            <w:pPr>
+              <w:rPr>
+                <w:rFonts w:asciiTheme="majorHAnsi" w:eastAsiaTheme="majorEastAsia" w:hAnsiTheme="majorHAnsi" w:cstheme="majorBidi"/>
+                <w:color w:val="2F5496" w:themeColor="accent1" w:themeShade="BF"/>
+                <w:sz w:val="26"/>
+                <w:szCs w:val="26"/>
+              </w:rPr>
+            </w:pPr>
+            <w:r>
+              <w:rPr>
+                <w:rFonts w:asciiTheme="majorHAnsi" w:eastAsiaTheme="majorEastAsia" w:hAnsiTheme="majorHAnsi" w:cstheme="majorBidi"/>
+                <w:color w:val="2F5496" w:themeColor="accent1" w:themeShade="BF"/>
+                <w:sz w:val="26"/>
+                <w:szCs w:val="26"/>
+              </w:rPr>
+              <w:t>UC1</w:t>
+            </w:r>
+          </w:p>
+        </w:tc>
+        <w:tc>
+          <w:tcPr>
+            <w:tcW w:w="849" w:type="dxa"/>
+          </w:tcPr>
+          <w:p>
+            <w:pPr>
+              <w:rPr>
+                <w:rFonts w:asciiTheme="majorHAnsi" w:eastAsiaTheme="majorEastAsia" w:hAnsiTheme="majorHAnsi" w:cstheme="majorBidi"/>
+                <w:color w:val="2F5496" w:themeColor="accent1" w:themeShade="BF"/>
+                <w:sz w:val="26"/>
+                <w:szCs w:val="26"/>
+              </w:rPr>
+            </w:pPr>
+            <w:r>
+              <w:rPr>
+                <w:rFonts w:asciiTheme="majorHAnsi" w:eastAsiaTheme="majorEastAsia" w:hAnsiTheme="majorHAnsi" w:cstheme="majorBidi"/>
+                <w:color w:val="2F5496" w:themeColor="accent1" w:themeShade="BF"/>
+                <w:sz w:val="26"/>
+                <w:szCs w:val="26"/>
+              </w:rPr>
+              <w:t>UC2</w:t>
+            </w:r>
+          </w:p>
+        </w:tc>
+        <w:tc>
+          <w:tcPr>
+            <w:tcW w:w="848" w:type="dxa"/>
+          </w:tcPr>
+          <w:p>
+            <w:pPr>
+              <w:rPr>
+                <w:rFonts w:asciiTheme="majorHAnsi" w:eastAsiaTheme="majorEastAsia" w:hAnsiTheme="majorHAnsi" w:cstheme="majorBidi"/>
+                <w:color w:val="2F5496" w:themeColor="accent1" w:themeShade="BF"/>
+                <w:sz w:val="26"/>
+                <w:szCs w:val="26"/>
+              </w:rPr>
+            </w:pPr>
+            <w:r>
+              <w:rPr>
+                <w:rFonts w:asciiTheme="majorHAnsi" w:eastAsiaTheme="majorEastAsia" w:hAnsiTheme="majorHAnsi" w:cstheme="majorBidi"/>
+                <w:color w:val="2F5496" w:themeColor="accent1" w:themeShade="BF"/>
+                <w:sz w:val="26"/>
+                <w:szCs w:val="26"/>
+              </w:rPr>
+              <w:t>UC3</w:t>
+            </w:r>
+          </w:p>
+        </w:tc>
+        <w:tc>
+          <w:tcPr>
+            <w:tcW w:w="848" w:type="dxa"/>
+          </w:tcPr>
+          <w:p>
+            <w:pPr>
+              <w:rPr>
+                <w:rFonts w:asciiTheme="majorHAnsi" w:eastAsiaTheme="majorEastAsia" w:hAnsiTheme="majorHAnsi" w:cstheme="majorBidi"/>
+                <w:color w:val="2F5496" w:themeColor="accent1" w:themeShade="BF"/>
+                <w:sz w:val="26"/>
+                <w:szCs w:val="26"/>
+              </w:rPr>
+            </w:pPr>
+            <w:r>
+              <w:rPr>
+                <w:rFonts w:asciiTheme="majorHAnsi" w:eastAsiaTheme="majorEastAsia" w:hAnsiTheme="majorHAnsi" w:cstheme="majorBidi"/>
+                <w:color w:val="2F5496" w:themeColor="accent1" w:themeShade="BF"/>
+                <w:sz w:val="26"/>
+                <w:szCs w:val="26"/>
+              </w:rPr>
+              <w:t>UC4</w:t>
+            </w:r>
+          </w:p>
+        </w:tc>
+        <w:tc>
+          <w:tcPr>
+            <w:tcW w:w="848" w:type="dxa"/>
+          </w:tcPr>
+          <w:p>
+            <w:pPr>
+              <w:rPr>
+                <w:rFonts w:asciiTheme="majorHAnsi" w:eastAsiaTheme="majorEastAsia" w:hAnsiTheme="majorHAnsi" w:cstheme="majorBidi"/>
+                <w:color w:val="2F5496" w:themeColor="accent1" w:themeShade="BF"/>
+                <w:sz w:val="26"/>
+                <w:szCs w:val="26"/>
+              </w:rPr>
+            </w:pPr>
+            <w:r>
+              <w:rPr>
+                <w:rFonts w:asciiTheme="majorHAnsi" w:eastAsiaTheme="majorEastAsia" w:hAnsiTheme="majorHAnsi" w:cstheme="majorBidi"/>
+                <w:color w:val="2F5496" w:themeColor="accent1" w:themeShade="BF"/>
+                <w:sz w:val="26"/>
+                <w:szCs w:val="26"/>
+              </w:rPr>
+              <w:t>UC5</w:t>
+            </w:r>
+          </w:p>
+        </w:tc>
+        <w:tc>
+          <w:tcPr>
+            <w:tcW w:w="848" w:type="dxa"/>
+          </w:tcPr>
+          <w:p>
+            <w:pPr>
+              <w:rPr>
+                <w:rFonts w:asciiTheme="majorHAnsi" w:eastAsiaTheme="majorEastAsia" w:hAnsiTheme="majorHAnsi" w:cstheme="majorBidi"/>
+                <w:color w:val="2F5496" w:themeColor="accent1" w:themeShade="BF"/>
+                <w:sz w:val="26"/>
+                <w:szCs w:val="26"/>
+              </w:rPr>
+            </w:pPr>
+            <w:r>
+              <w:rPr>
+                <w:rFonts w:asciiTheme="majorHAnsi" w:eastAsiaTheme="majorEastAsia" w:hAnsiTheme="majorHAnsi" w:cstheme="majorBidi"/>
+                <w:color w:val="2F5496" w:themeColor="accent1" w:themeShade="BF"/>
+                <w:sz w:val="26"/>
+                <w:szCs w:val="26"/>
+              </w:rPr>
+              <w:t>UC6</w:t>
+            </w:r>
+          </w:p>
+        </w:tc>
+        <w:tc>
+          <w:tcPr>
+            <w:tcW w:w="848" w:type="dxa"/>
+          </w:tcPr>
+          <w:p>
+            <w:pPr>
+              <w:rPr>
+                <w:rFonts w:asciiTheme="majorHAnsi" w:eastAsiaTheme="majorEastAsia" w:hAnsiTheme="majorHAnsi" w:cstheme="majorBidi"/>
+                <w:color w:val="2F5496" w:themeColor="accent1" w:themeShade="BF"/>
+                <w:sz w:val="26"/>
+                <w:szCs w:val="26"/>
+              </w:rPr>
+            </w:pPr>
+            <w:r>
+              <w:rPr>
+                <w:rFonts w:asciiTheme="majorHAnsi" w:eastAsiaTheme="majorEastAsia" w:hAnsiTheme="majorHAnsi" w:cstheme="majorBidi"/>
+                <w:color w:val="2F5496" w:themeColor="accent1" w:themeShade="BF"/>
+                <w:sz w:val="26"/>
+                <w:szCs w:val="26"/>
+              </w:rPr>
+              <w:t>UC7</w:t>
+            </w:r>
+          </w:p>
+        </w:tc>
+        <w:tc>
+          <w:tcPr>
+            <w:tcW w:w="848" w:type="dxa"/>
+          </w:tcPr>
+          <w:p>
+            <w:pPr>
+              <w:rPr>
+                <w:rFonts w:asciiTheme="majorHAnsi" w:eastAsiaTheme="majorEastAsia" w:hAnsiTheme="majorHAnsi" w:cstheme="majorBidi"/>
+                <w:color w:val="2F5496" w:themeColor="accent1" w:themeShade="BF"/>
+                <w:sz w:val="26"/>
+                <w:szCs w:val="26"/>
+              </w:rPr>
+            </w:pPr>
+            <w:r>
+              <w:rPr>
+                <w:rFonts w:asciiTheme="majorHAnsi" w:eastAsiaTheme="majorEastAsia" w:hAnsiTheme="majorHAnsi" w:cstheme="majorBidi"/>
+                <w:color w:val="2F5496" w:themeColor="accent1" w:themeShade="BF"/>
+                <w:sz w:val="26"/>
+                <w:szCs w:val="26"/>
+              </w:rPr>
+              <w:t>UC8</w:t>
+            </w:r>
+          </w:p>
+        </w:tc>
+      </w:tr>
+      <w:tr>
+        <w:tc>
+          <w:tcPr>
+            <w:tcW w:w="1585" w:type="dxa"/>
+          </w:tcPr>
+          <w:p>
+            <w:pPr>
+              <w:rPr>
+                <w:rFonts w:asciiTheme="majorHAnsi" w:eastAsiaTheme="majorEastAsia" w:hAnsiTheme="majorHAnsi" w:cstheme="majorBidi"/>
+                <w:color w:val="2F5496" w:themeColor="accent1" w:themeShade="BF"/>
+                <w:sz w:val="26"/>
+                <w:szCs w:val="26"/>
+              </w:rPr>
+            </w:pPr>
+          </w:p>
+        </w:tc>
+        <w:tc>
+          <w:tcPr>
+            <w:tcW w:w="979" w:type="dxa"/>
+          </w:tcPr>
+          <w:p>
+            <w:pPr>
+              <w:rPr>
+                <w:rFonts w:asciiTheme="majorHAnsi" w:eastAsiaTheme="majorEastAsia" w:hAnsiTheme="majorHAnsi" w:cstheme="majorBidi"/>
+                <w:color w:val="2F5496" w:themeColor="accent1" w:themeShade="BF"/>
+                <w:sz w:val="26"/>
+                <w:szCs w:val="26"/>
+              </w:rPr>
+            </w:pPr>
+          </w:p>
+        </w:tc>
+        <w:tc>
+          <w:tcPr>
+            <w:tcW w:w="849" w:type="dxa"/>
+          </w:tcPr>
+          <w:p>
+            <w:pPr>
+              <w:rPr>
+                <w:rFonts w:asciiTheme="majorHAnsi" w:eastAsiaTheme="majorEastAsia" w:hAnsiTheme="majorHAnsi" w:cstheme="majorBidi"/>
+                <w:color w:val="2F5496" w:themeColor="accent1" w:themeShade="BF"/>
+                <w:sz w:val="26"/>
+                <w:szCs w:val="26"/>
+              </w:rPr>
+            </w:pPr>
+          </w:p>
+        </w:tc>
+        <w:tc>
+          <w:tcPr>
+            <w:tcW w:w="849" w:type="dxa"/>
+          </w:tcPr>
+          <w:p>
+            <w:pPr>
+              <w:rPr>
+                <w:rFonts w:asciiTheme="majorHAnsi" w:eastAsiaTheme="majorEastAsia" w:hAnsiTheme="majorHAnsi" w:cstheme="majorBidi"/>
+                <w:color w:val="2F5496" w:themeColor="accent1" w:themeShade="BF"/>
+                <w:sz w:val="26"/>
+                <w:szCs w:val="26"/>
+              </w:rPr>
+            </w:pPr>
+          </w:p>
+        </w:tc>
+        <w:tc>
+          <w:tcPr>
+            <w:tcW w:w="848" w:type="dxa"/>
+          </w:tcPr>
+          <w:p>
+            <w:pPr>
+              <w:rPr>
+                <w:rFonts w:asciiTheme="majorHAnsi" w:eastAsiaTheme="majorEastAsia" w:hAnsiTheme="majorHAnsi" w:cstheme="majorBidi"/>
+                <w:color w:val="2F5496" w:themeColor="accent1" w:themeShade="BF"/>
+                <w:sz w:val="26"/>
+                <w:szCs w:val="26"/>
+              </w:rPr>
+            </w:pPr>
+          </w:p>
+        </w:tc>
+        <w:tc>
+          <w:tcPr>
+            <w:tcW w:w="848" w:type="dxa"/>
+          </w:tcPr>
+          <w:p>
+            <w:pPr>
+              <w:rPr>
+                <w:rFonts w:asciiTheme="majorHAnsi" w:eastAsiaTheme="majorEastAsia" w:hAnsiTheme="majorHAnsi" w:cstheme="majorBidi"/>
+                <w:color w:val="2F5496" w:themeColor="accent1" w:themeShade="BF"/>
+                <w:sz w:val="26"/>
+                <w:szCs w:val="26"/>
+              </w:rPr>
+            </w:pPr>
+          </w:p>
+        </w:tc>
+        <w:tc>
+          <w:tcPr>
+            <w:tcW w:w="848" w:type="dxa"/>
+          </w:tcPr>
+          <w:p>
+            <w:pPr>
+              <w:rPr>
+                <w:rFonts w:asciiTheme="majorHAnsi" w:eastAsiaTheme="majorEastAsia" w:hAnsiTheme="majorHAnsi" w:cstheme="majorBidi"/>
+                <w:color w:val="2F5496" w:themeColor="accent1" w:themeShade="BF"/>
+                <w:sz w:val="26"/>
+                <w:szCs w:val="26"/>
+              </w:rPr>
+            </w:pPr>
+          </w:p>
+        </w:tc>
+        <w:tc>
+          <w:tcPr>
+            <w:tcW w:w="848" w:type="dxa"/>
+          </w:tcPr>
+          <w:p>
+            <w:pPr>
+              <w:rPr>
+                <w:rFonts w:asciiTheme="majorHAnsi" w:eastAsiaTheme="majorEastAsia" w:hAnsiTheme="majorHAnsi" w:cstheme="majorBidi"/>
+                <w:color w:val="2F5496" w:themeColor="accent1" w:themeShade="BF"/>
+                <w:sz w:val="26"/>
+                <w:szCs w:val="26"/>
+              </w:rPr>
+            </w:pPr>
+          </w:p>
+        </w:tc>
+        <w:tc>
+          <w:tcPr>
+            <w:tcW w:w="848" w:type="dxa"/>
+          </w:tcPr>
+          <w:p>
+            <w:pPr>
+              <w:rPr>
+                <w:rFonts w:asciiTheme="majorHAnsi" w:eastAsiaTheme="majorEastAsia" w:hAnsiTheme="majorHAnsi" w:cstheme="majorBidi"/>
+                <w:color w:val="2F5496" w:themeColor="accent1" w:themeShade="BF"/>
+                <w:sz w:val="26"/>
+                <w:szCs w:val="26"/>
+              </w:rPr>
+            </w:pPr>
+          </w:p>
+        </w:tc>
+        <w:tc>
+          <w:tcPr>
+            <w:tcW w:w="848" w:type="dxa"/>
+          </w:tcPr>
+          <w:p>
+            <w:pPr>
+              <w:rPr>
+                <w:rFonts w:asciiTheme="majorHAnsi" w:eastAsiaTheme="majorEastAsia" w:hAnsiTheme="majorHAnsi" w:cstheme="majorBidi"/>
+                <w:color w:val="2F5496" w:themeColor="accent1" w:themeShade="BF"/>
+                <w:sz w:val="26"/>
+                <w:szCs w:val="26"/>
+              </w:rPr>
+            </w:pPr>
+          </w:p>
+        </w:tc>
+      </w:tr>
+      <w:tr>
+        <w:tc>
+          <w:tcPr>
+            <w:tcW w:w="1585" w:type="dxa"/>
+          </w:tcPr>
+          <w:p>
+            <w:pPr>
+              <w:rPr>
+                <w:rFonts w:asciiTheme="majorHAnsi" w:eastAsiaTheme="majorEastAsia" w:hAnsiTheme="majorHAnsi" w:cstheme="majorBidi"/>
+                <w:color w:val="2F5496" w:themeColor="accent1" w:themeShade="BF"/>
+                <w:sz w:val="26"/>
+                <w:szCs w:val="26"/>
+              </w:rPr>
+            </w:pPr>
+          </w:p>
+        </w:tc>
+        <w:tc>
+          <w:tcPr>
+            <w:tcW w:w="979" w:type="dxa"/>
+          </w:tcPr>
+          <w:p>
+            <w:pPr>
+              <w:rPr>
+                <w:rFonts w:asciiTheme="majorHAnsi" w:eastAsiaTheme="majorEastAsia" w:hAnsiTheme="majorHAnsi" w:cstheme="majorBidi"/>
+                <w:color w:val="2F5496" w:themeColor="accent1" w:themeShade="BF"/>
+                <w:sz w:val="26"/>
+                <w:szCs w:val="26"/>
+              </w:rPr>
+            </w:pPr>
+          </w:p>
+        </w:tc>
+        <w:tc>
+          <w:tcPr>
+            <w:tcW w:w="849" w:type="dxa"/>
+          </w:tcPr>
+          <w:p>
+            <w:pPr>
+              <w:rPr>
+                <w:rFonts w:asciiTheme="majorHAnsi" w:eastAsiaTheme="majorEastAsia" w:hAnsiTheme="majorHAnsi" w:cstheme="majorBidi"/>
+                <w:color w:val="2F5496" w:themeColor="accent1" w:themeShade="BF"/>
+                <w:sz w:val="26"/>
+                <w:szCs w:val="26"/>
+              </w:rPr>
+            </w:pPr>
+          </w:p>
+        </w:tc>
+        <w:tc>
+          <w:tcPr>
+            <w:tcW w:w="849" w:type="dxa"/>
+          </w:tcPr>
+          <w:p>
+            <w:pPr>
+              <w:rPr>
+                <w:rFonts w:asciiTheme="majorHAnsi" w:eastAsiaTheme="majorEastAsia" w:hAnsiTheme="majorHAnsi" w:cstheme="majorBidi"/>
+                <w:color w:val="2F5496" w:themeColor="accent1" w:themeShade="BF"/>
+                <w:sz w:val="26"/>
+                <w:szCs w:val="26"/>
+              </w:rPr>
+            </w:pPr>
+          </w:p>
+        </w:tc>
+        <w:tc>
+          <w:tcPr>
+            <w:tcW w:w="848" w:type="dxa"/>
+          </w:tcPr>
+          <w:p>
+            <w:pPr>
+              <w:rPr>
+                <w:rFonts w:asciiTheme="majorHAnsi" w:eastAsiaTheme="majorEastAsia" w:hAnsiTheme="majorHAnsi" w:cstheme="majorBidi"/>
+                <w:color w:val="2F5496" w:themeColor="accent1" w:themeShade="BF"/>
+                <w:sz w:val="26"/>
+                <w:szCs w:val="26"/>
+              </w:rPr>
+            </w:pPr>
+          </w:p>
+        </w:tc>
+        <w:tc>
+          <w:tcPr>
+            <w:tcW w:w="848" w:type="dxa"/>
+          </w:tcPr>
+          <w:p>
+            <w:pPr>
+              <w:rPr>
+                <w:rFonts w:asciiTheme="majorHAnsi" w:eastAsiaTheme="majorEastAsia" w:hAnsiTheme="majorHAnsi" w:cstheme="majorBidi"/>
+                <w:color w:val="2F5496" w:themeColor="accent1" w:themeShade="BF"/>
+                <w:sz w:val="26"/>
+                <w:szCs w:val="26"/>
+              </w:rPr>
+            </w:pPr>
+          </w:p>
+        </w:tc>
+        <w:tc>
+          <w:tcPr>
+            <w:tcW w:w="848" w:type="dxa"/>
+          </w:tcPr>
+          <w:p>
+            <w:pPr>
+              <w:rPr>
+                <w:rFonts w:asciiTheme="majorHAnsi" w:eastAsiaTheme="majorEastAsia" w:hAnsiTheme="majorHAnsi" w:cstheme="majorBidi"/>
+                <w:color w:val="2F5496" w:themeColor="accent1" w:themeShade="BF"/>
+                <w:sz w:val="26"/>
+                <w:szCs w:val="26"/>
+              </w:rPr>
+            </w:pPr>
+          </w:p>
+        </w:tc>
+        <w:tc>
+          <w:tcPr>
+            <w:tcW w:w="848" w:type="dxa"/>
+          </w:tcPr>
+          <w:p>
+            <w:pPr>
+              <w:rPr>
+                <w:rFonts w:asciiTheme="majorHAnsi" w:eastAsiaTheme="majorEastAsia" w:hAnsiTheme="majorHAnsi" w:cstheme="majorBidi"/>
+                <w:color w:val="2F5496" w:themeColor="accent1" w:themeShade="BF"/>
+                <w:sz w:val="26"/>
+                <w:szCs w:val="26"/>
+              </w:rPr>
+            </w:pPr>
+          </w:p>
+        </w:tc>
+        <w:tc>
+          <w:tcPr>
+            <w:tcW w:w="848" w:type="dxa"/>
+          </w:tcPr>
+          <w:p>
+            <w:pPr>
+              <w:rPr>
+                <w:rFonts w:asciiTheme="majorHAnsi" w:eastAsiaTheme="majorEastAsia" w:hAnsiTheme="majorHAnsi" w:cstheme="majorBidi"/>
+                <w:color w:val="2F5496" w:themeColor="accent1" w:themeShade="BF"/>
+                <w:sz w:val="26"/>
+                <w:szCs w:val="26"/>
+              </w:rPr>
+            </w:pPr>
+          </w:p>
+        </w:tc>
+        <w:tc>
+          <w:tcPr>
+            <w:tcW w:w="848" w:type="dxa"/>
+          </w:tcPr>
+          <w:p>
+            <w:pPr>
+              <w:rPr>
+                <w:rFonts w:asciiTheme="majorHAnsi" w:eastAsiaTheme="majorEastAsia" w:hAnsiTheme="majorHAnsi" w:cstheme="majorBidi"/>
+                <w:color w:val="2F5496" w:themeColor="accent1" w:themeShade="BF"/>
+                <w:sz w:val="26"/>
+                <w:szCs w:val="26"/>
+              </w:rPr>
+            </w:pPr>
+          </w:p>
+        </w:tc>
+      </w:tr>
+      <w:tr>
+        <w:tc>
+          <w:tcPr>
+            <w:tcW w:w="1585" w:type="dxa"/>
+          </w:tcPr>
+          <w:p>
+            <w:pPr>
+              <w:rPr>
+                <w:rFonts w:asciiTheme="majorHAnsi" w:eastAsiaTheme="majorEastAsia" w:hAnsiTheme="majorHAnsi" w:cstheme="majorBidi"/>
+                <w:color w:val="2F5496" w:themeColor="accent1" w:themeShade="BF"/>
+                <w:sz w:val="26"/>
+                <w:szCs w:val="26"/>
+              </w:rPr>
+            </w:pPr>
+          </w:p>
+        </w:tc>
+        <w:tc>
+          <w:tcPr>
+            <w:tcW w:w="979" w:type="dxa"/>
+          </w:tcPr>
+          <w:p>
+            <w:pPr>
+              <w:rPr>
+                <w:rFonts w:asciiTheme="majorHAnsi" w:eastAsiaTheme="majorEastAsia" w:hAnsiTheme="majorHAnsi" w:cstheme="majorBidi"/>
+                <w:color w:val="2F5496" w:themeColor="accent1" w:themeShade="BF"/>
+                <w:sz w:val="26"/>
+                <w:szCs w:val="26"/>
+              </w:rPr>
+            </w:pPr>
+          </w:p>
+        </w:tc>
+        <w:tc>
+          <w:tcPr>
+            <w:tcW w:w="849" w:type="dxa"/>
+          </w:tcPr>
+          <w:p>
+            <w:pPr>
+              <w:rPr>
+                <w:rFonts w:asciiTheme="majorHAnsi" w:eastAsiaTheme="majorEastAsia" w:hAnsiTheme="majorHAnsi" w:cstheme="majorBidi"/>
+                <w:color w:val="2F5496" w:themeColor="accent1" w:themeShade="BF"/>
+                <w:sz w:val="26"/>
+                <w:szCs w:val="26"/>
+              </w:rPr>
+            </w:pPr>
+          </w:p>
+        </w:tc>
+        <w:tc>
+          <w:tcPr>
+            <w:tcW w:w="849" w:type="dxa"/>
+          </w:tcPr>
+          <w:p>
+            <w:pPr>
+              <w:rPr>
+                <w:rFonts w:asciiTheme="majorHAnsi" w:eastAsiaTheme="majorEastAsia" w:hAnsiTheme="majorHAnsi" w:cstheme="majorBidi"/>
+                <w:color w:val="2F5496" w:themeColor="accent1" w:themeShade="BF"/>
+                <w:sz w:val="26"/>
+                <w:szCs w:val="26"/>
+              </w:rPr>
+            </w:pPr>
+          </w:p>
+        </w:tc>
+        <w:tc>
+          <w:tcPr>
+            <w:tcW w:w="848" w:type="dxa"/>
+          </w:tcPr>
+          <w:p>
+            <w:pPr>
+              <w:rPr>
+                <w:rFonts w:asciiTheme="majorHAnsi" w:eastAsiaTheme="majorEastAsia" w:hAnsiTheme="majorHAnsi" w:cstheme="majorBidi"/>
+                <w:color w:val="2F5496" w:themeColor="accent1" w:themeShade="BF"/>
+                <w:sz w:val="26"/>
+                <w:szCs w:val="26"/>
+              </w:rPr>
+            </w:pPr>
+          </w:p>
+        </w:tc>
+        <w:tc>
+          <w:tcPr>
+            <w:tcW w:w="848" w:type="dxa"/>
+          </w:tcPr>
+          <w:p>
+            <w:pPr>
+              <w:rPr>
+                <w:rFonts w:asciiTheme="majorHAnsi" w:eastAsiaTheme="majorEastAsia" w:hAnsiTheme="majorHAnsi" w:cstheme="majorBidi"/>
+                <w:color w:val="2F5496" w:themeColor="accent1" w:themeShade="BF"/>
+                <w:sz w:val="26"/>
+                <w:szCs w:val="26"/>
+              </w:rPr>
+            </w:pPr>
+          </w:p>
+        </w:tc>
+        <w:tc>
+          <w:tcPr>
+            <w:tcW w:w="848" w:type="dxa"/>
+          </w:tcPr>
+          <w:p>
+            <w:pPr>
+              <w:rPr>
+                <w:rFonts w:asciiTheme="majorHAnsi" w:eastAsiaTheme="majorEastAsia" w:hAnsiTheme="majorHAnsi" w:cstheme="majorBidi"/>
+                <w:color w:val="2F5496" w:themeColor="accent1" w:themeShade="BF"/>
+                <w:sz w:val="26"/>
+                <w:szCs w:val="26"/>
+              </w:rPr>
+            </w:pPr>
+          </w:p>
+        </w:tc>
+        <w:tc>
+          <w:tcPr>
+            <w:tcW w:w="848" w:type="dxa"/>
+          </w:tcPr>
+          <w:p>
+            <w:pPr>
+              <w:rPr>
+                <w:rFonts w:asciiTheme="majorHAnsi" w:eastAsiaTheme="majorEastAsia" w:hAnsiTheme="majorHAnsi" w:cstheme="majorBidi"/>
+                <w:color w:val="2F5496" w:themeColor="accent1" w:themeShade="BF"/>
+                <w:sz w:val="26"/>
+                <w:szCs w:val="26"/>
+              </w:rPr>
+            </w:pPr>
+          </w:p>
+        </w:tc>
+        <w:tc>
+          <w:tcPr>
+            <w:tcW w:w="848" w:type="dxa"/>
+          </w:tcPr>
+          <w:p>
+            <w:pPr>
+              <w:rPr>
+                <w:rFonts w:asciiTheme="majorHAnsi" w:eastAsiaTheme="majorEastAsia" w:hAnsiTheme="majorHAnsi" w:cstheme="majorBidi"/>
+                <w:color w:val="2F5496" w:themeColor="accent1" w:themeShade="BF"/>
+                <w:sz w:val="26"/>
+                <w:szCs w:val="26"/>
+              </w:rPr>
+            </w:pPr>
+          </w:p>
+        </w:tc>
+        <w:tc>
+          <w:tcPr>
+            <w:tcW w:w="848" w:type="dxa"/>
+          </w:tcPr>
+          <w:p>
+            <w:pPr>
+              <w:rPr>
+                <w:rFonts w:asciiTheme="majorHAnsi" w:eastAsiaTheme="majorEastAsia" w:hAnsiTheme="majorHAnsi" w:cstheme="majorBidi"/>
+                <w:color w:val="2F5496" w:themeColor="accent1" w:themeShade="BF"/>
+                <w:sz w:val="26"/>
+                <w:szCs w:val="26"/>
+              </w:rPr>
+            </w:pPr>
+          </w:p>
+        </w:tc>
+      </w:tr>
+      <w:tr>
+        <w:tc>
+          <w:tcPr>
+            <w:tcW w:w="1585" w:type="dxa"/>
+          </w:tcPr>
+          <w:p>
+            <w:pPr>
+              <w:rPr>
+                <w:rFonts w:asciiTheme="majorHAnsi" w:eastAsiaTheme="majorEastAsia" w:hAnsiTheme="majorHAnsi" w:cstheme="majorBidi"/>
+                <w:color w:val="2F5496" w:themeColor="accent1" w:themeShade="BF"/>
+                <w:sz w:val="26"/>
+                <w:szCs w:val="26"/>
+              </w:rPr>
+            </w:pPr>
+          </w:p>
+        </w:tc>
+        <w:tc>
+          <w:tcPr>
+            <w:tcW w:w="979" w:type="dxa"/>
+          </w:tcPr>
+          <w:p>
+            <w:pPr>
+              <w:rPr>
+                <w:rFonts w:asciiTheme="majorHAnsi" w:eastAsiaTheme="majorEastAsia" w:hAnsiTheme="majorHAnsi" w:cstheme="majorBidi"/>
+                <w:color w:val="2F5496" w:themeColor="accent1" w:themeShade="BF"/>
+                <w:sz w:val="26"/>
+                <w:szCs w:val="26"/>
+              </w:rPr>
+            </w:pPr>
+          </w:p>
+        </w:tc>
+        <w:tc>
+          <w:tcPr>
+            <w:tcW w:w="849" w:type="dxa"/>
+          </w:tcPr>
+          <w:p>
+            <w:pPr>
+              <w:rPr>
+                <w:rFonts w:asciiTheme="majorHAnsi" w:eastAsiaTheme="majorEastAsia" w:hAnsiTheme="majorHAnsi" w:cstheme="majorBidi"/>
+                <w:color w:val="2F5496" w:themeColor="accent1" w:themeShade="BF"/>
+                <w:sz w:val="26"/>
+                <w:szCs w:val="26"/>
+              </w:rPr>
+            </w:pPr>
+          </w:p>
+        </w:tc>
+        <w:tc>
+          <w:tcPr>
+            <w:tcW w:w="849" w:type="dxa"/>
+          </w:tcPr>
+          <w:p>
+            <w:pPr>
+              <w:rPr>
+                <w:rFonts w:asciiTheme="majorHAnsi" w:eastAsiaTheme="majorEastAsia" w:hAnsiTheme="majorHAnsi" w:cstheme="majorBidi"/>
+                <w:color w:val="2F5496" w:themeColor="accent1" w:themeShade="BF"/>
+                <w:sz w:val="26"/>
+                <w:szCs w:val="26"/>
+              </w:rPr>
+            </w:pPr>
+          </w:p>
+        </w:tc>
+        <w:tc>
+          <w:tcPr>
+            <w:tcW w:w="848" w:type="dxa"/>
+          </w:tcPr>
+          <w:p>
+            <w:pPr>
+              <w:rPr>
+                <w:rFonts w:asciiTheme="majorHAnsi" w:eastAsiaTheme="majorEastAsia" w:hAnsiTheme="majorHAnsi" w:cstheme="majorBidi"/>
+                <w:color w:val="2F5496" w:themeColor="accent1" w:themeShade="BF"/>
+                <w:sz w:val="26"/>
+                <w:szCs w:val="26"/>
+              </w:rPr>
+            </w:pPr>
+          </w:p>
+        </w:tc>
+        <w:tc>
+          <w:tcPr>
+            <w:tcW w:w="848" w:type="dxa"/>
+          </w:tcPr>
+          <w:p>
+            <w:pPr>
+              <w:rPr>
+                <w:rFonts w:asciiTheme="majorHAnsi" w:eastAsiaTheme="majorEastAsia" w:hAnsiTheme="majorHAnsi" w:cstheme="majorBidi"/>
+                <w:color w:val="2F5496" w:themeColor="accent1" w:themeShade="BF"/>
+                <w:sz w:val="26"/>
+                <w:szCs w:val="26"/>
+              </w:rPr>
+            </w:pPr>
+          </w:p>
+        </w:tc>
+        <w:tc>
+          <w:tcPr>
+            <w:tcW w:w="848" w:type="dxa"/>
+          </w:tcPr>
+          <w:p>
+            <w:pPr>
+              <w:rPr>
+                <w:rFonts w:asciiTheme="majorHAnsi" w:eastAsiaTheme="majorEastAsia" w:hAnsiTheme="majorHAnsi" w:cstheme="majorBidi"/>
+                <w:color w:val="2F5496" w:themeColor="accent1" w:themeShade="BF"/>
+                <w:sz w:val="26"/>
+                <w:szCs w:val="26"/>
+              </w:rPr>
+            </w:pPr>
+          </w:p>
+        </w:tc>
+        <w:tc>
+          <w:tcPr>
+            <w:tcW w:w="848" w:type="dxa"/>
+          </w:tcPr>
+          <w:p>
+            <w:pPr>
+              <w:rPr>
+                <w:rFonts w:asciiTheme="majorHAnsi" w:eastAsiaTheme="majorEastAsia" w:hAnsiTheme="majorHAnsi" w:cstheme="majorBidi"/>
+                <w:color w:val="2F5496" w:themeColor="accent1" w:themeShade="BF"/>
+                <w:sz w:val="26"/>
+                <w:szCs w:val="26"/>
+              </w:rPr>
+            </w:pPr>
+          </w:p>
+        </w:tc>
+        <w:tc>
+          <w:tcPr>
+            <w:tcW w:w="848" w:type="dxa"/>
+          </w:tcPr>
+          <w:p>
+            <w:pPr>
+              <w:rPr>
+                <w:rFonts w:asciiTheme="majorHAnsi" w:eastAsiaTheme="majorEastAsia" w:hAnsiTheme="majorHAnsi" w:cstheme="majorBidi"/>
+                <w:color w:val="2F5496" w:themeColor="accent1" w:themeShade="BF"/>
+                <w:sz w:val="26"/>
+                <w:szCs w:val="26"/>
+              </w:rPr>
+            </w:pPr>
+          </w:p>
+        </w:tc>
+        <w:tc>
+          <w:tcPr>
+            <w:tcW w:w="848" w:type="dxa"/>
+          </w:tcPr>
+          <w:p>
+            <w:pPr>
+              <w:rPr>
+                <w:rFonts w:asciiTheme="majorHAnsi" w:eastAsiaTheme="majorEastAsia" w:hAnsiTheme="majorHAnsi" w:cstheme="majorBidi"/>
+                <w:color w:val="2F5496" w:themeColor="accent1" w:themeShade="BF"/>
+                <w:sz w:val="26"/>
+                <w:szCs w:val="26"/>
+              </w:rPr>
+            </w:pPr>
+          </w:p>
+        </w:tc>
+      </w:tr>
+      <w:tr>
+        <w:tc>
+          <w:tcPr>
+            <w:tcW w:w="2564" w:type="dxa"/>
+            <w:gridSpan w:val="2"/>
+          </w:tcPr>
+          <w:p>
+            <w:pPr>
+              <w:rPr>
+                <w:rFonts w:asciiTheme="majorHAnsi" w:eastAsiaTheme="majorEastAsia" w:hAnsiTheme="majorHAnsi" w:cstheme="majorBidi"/>
+                <w:color w:val="2F5496" w:themeColor="accent1" w:themeShade="BF"/>
+                <w:sz w:val="26"/>
+                <w:szCs w:val="26"/>
+              </w:rPr>
+            </w:pPr>
+            <w:r>
+              <w:rPr>
+                <w:rFonts w:asciiTheme="majorHAnsi" w:eastAsiaTheme="majorEastAsia" w:hAnsiTheme="majorHAnsi" w:cstheme="majorBidi"/>
+                <w:color w:val="2F5496" w:themeColor="accent1" w:themeShade="BF"/>
+                <w:sz w:val="26"/>
+                <w:szCs w:val="26"/>
+              </w:rPr>
+              <w:t>UC Priority</w:t>
+            </w:r>
+          </w:p>
+        </w:tc>
+        <w:tc>
+          <w:tcPr>
+            <w:tcW w:w="849" w:type="dxa"/>
+          </w:tcPr>
+          <w:p>
+            <w:pPr>
+              <w:rPr>
+                <w:rFonts w:asciiTheme="majorHAnsi" w:eastAsiaTheme="majorEastAsia" w:hAnsiTheme="majorHAnsi" w:cstheme="majorBidi"/>
+                <w:color w:val="2F5496" w:themeColor="accent1" w:themeShade="BF"/>
+                <w:sz w:val="26"/>
+                <w:szCs w:val="26"/>
+              </w:rPr>
+            </w:pPr>
+          </w:p>
+        </w:tc>
+        <w:tc>
+          <w:tcPr>
+            <w:tcW w:w="849" w:type="dxa"/>
+          </w:tcPr>
+          <w:p>
+            <w:pPr>
+              <w:rPr>
+                <w:rFonts w:asciiTheme="majorHAnsi" w:eastAsiaTheme="majorEastAsia" w:hAnsiTheme="majorHAnsi" w:cstheme="majorBidi"/>
+                <w:color w:val="2F5496" w:themeColor="accent1" w:themeShade="BF"/>
+                <w:sz w:val="26"/>
+                <w:szCs w:val="26"/>
+              </w:rPr>
+            </w:pPr>
+          </w:p>
+        </w:tc>
+        <w:tc>
+          <w:tcPr>
+            <w:tcW w:w="848" w:type="dxa"/>
+          </w:tcPr>
+          <w:p>
+            <w:pPr>
+              <w:rPr>
+                <w:rFonts w:asciiTheme="majorHAnsi" w:eastAsiaTheme="majorEastAsia" w:hAnsiTheme="majorHAnsi" w:cstheme="majorBidi"/>
+                <w:color w:val="2F5496" w:themeColor="accent1" w:themeShade="BF"/>
+                <w:sz w:val="26"/>
+                <w:szCs w:val="26"/>
+              </w:rPr>
+            </w:pPr>
+          </w:p>
+        </w:tc>
+        <w:tc>
+          <w:tcPr>
+            <w:tcW w:w="848" w:type="dxa"/>
+          </w:tcPr>
+          <w:p>
+            <w:pPr>
+              <w:rPr>
+                <w:rFonts w:asciiTheme="majorHAnsi" w:eastAsiaTheme="majorEastAsia" w:hAnsiTheme="majorHAnsi" w:cstheme="majorBidi"/>
+                <w:color w:val="2F5496" w:themeColor="accent1" w:themeShade="BF"/>
+                <w:sz w:val="26"/>
+                <w:szCs w:val="26"/>
+              </w:rPr>
+            </w:pPr>
+          </w:p>
+        </w:tc>
+        <w:tc>
+          <w:tcPr>
+            <w:tcW w:w="848" w:type="dxa"/>
+          </w:tcPr>
+          <w:p>
+            <w:pPr>
+              <w:rPr>
+                <w:rFonts w:asciiTheme="majorHAnsi" w:eastAsiaTheme="majorEastAsia" w:hAnsiTheme="majorHAnsi" w:cstheme="majorBidi"/>
+                <w:color w:val="2F5496" w:themeColor="accent1" w:themeShade="BF"/>
+                <w:sz w:val="26"/>
+                <w:szCs w:val="26"/>
+              </w:rPr>
+            </w:pPr>
+          </w:p>
+        </w:tc>
+        <w:tc>
+          <w:tcPr>
+            <w:tcW w:w="848" w:type="dxa"/>
+          </w:tcPr>
+          <w:p>
+            <w:pPr>
+              <w:rPr>
+                <w:rFonts w:asciiTheme="majorHAnsi" w:eastAsiaTheme="majorEastAsia" w:hAnsiTheme="majorHAnsi" w:cstheme="majorBidi"/>
+                <w:color w:val="2F5496" w:themeColor="accent1" w:themeShade="BF"/>
+                <w:sz w:val="26"/>
+                <w:szCs w:val="26"/>
+              </w:rPr>
+            </w:pPr>
+          </w:p>
+        </w:tc>
+        <w:tc>
+          <w:tcPr>
+            <w:tcW w:w="848" w:type="dxa"/>
+          </w:tcPr>
+          <w:p>
+            <w:pPr>
+              <w:rPr>
+                <w:rFonts w:asciiTheme="majorHAnsi" w:eastAsiaTheme="majorEastAsia" w:hAnsiTheme="majorHAnsi" w:cstheme="majorBidi"/>
+                <w:color w:val="2F5496" w:themeColor="accent1" w:themeShade="BF"/>
+                <w:sz w:val="26"/>
+                <w:szCs w:val="26"/>
+              </w:rPr>
+            </w:pPr>
+          </w:p>
+        </w:tc>
+        <w:tc>
+          <w:tcPr>
+            <w:tcW w:w="848" w:type="dxa"/>
+          </w:tcPr>
+          <w:p>
+            <w:pPr>
+              <w:rPr>
+                <w:rFonts w:asciiTheme="majorHAnsi" w:eastAsiaTheme="majorEastAsia" w:hAnsiTheme="majorHAnsi" w:cstheme="majorBidi"/>
+                <w:color w:val="2F5496" w:themeColor="accent1" w:themeShade="BF"/>
+                <w:sz w:val="26"/>
+                <w:szCs w:val="26"/>
+              </w:rPr>
+            </w:pPr>
+          </w:p>
+        </w:tc>
+      </w:tr>
+    </w:tbl>
+    <w:p>
+      <w:pPr>
+        <w:rPr>
+          <w:rFonts w:asciiTheme="majorHAnsi" w:eastAsiaTheme="majorEastAsia" w:hAnsiTheme="majorHAnsi" w:cstheme="majorBidi"/>
+          <w:color w:val="2F5496" w:themeColor="accent1" w:themeShade="BF"/>
+          <w:sz w:val="26"/>
+          <w:szCs w:val="26"/>
+        </w:rPr>
+      </w:pPr>
+    </w:p>
+    <w:p>
+      <w:pPr>
+        <w:pStyle w:val="ListParagraph"/>
+        <w:numPr>
+          <w:ilvl w:val="0"/>
+          <w:numId w:val="11"/>
+        </w:numPr>
+        <w:rPr>
+          <w:rFonts w:asciiTheme="majorHAnsi" w:eastAsiaTheme="majorEastAsia" w:hAnsiTheme="majorHAnsi" w:cstheme="majorBidi"/>
+          <w:color w:val="2F5496" w:themeColor="accent1" w:themeShade="BF"/>
+          <w:sz w:val="26"/>
+          <w:szCs w:val="26"/>
+        </w:rPr>
+      </w:pPr>
+      <w:r>
+        <w:rPr>
+          <w:rFonts w:asciiTheme="majorHAnsi" w:eastAsiaTheme="majorEastAsia" w:hAnsiTheme="majorHAnsi" w:cstheme="majorBidi"/>
+          <w:color w:val="2F5496" w:themeColor="accent1" w:themeShade="BF"/>
+          <w:sz w:val="26"/>
+          <w:szCs w:val="26"/>
+        </w:rPr>
+        <w:t>Use Case Diagram</w:t>
       </w:r>
     </w:p>
     <w:p>
@@ -43,596 +1148,34 @@
         <w:pStyle w:val="ListParagraph"/>
         <w:numPr>
           <w:ilvl w:val="0"/>
-          <w:numId w:val="4"/>
+          <w:numId w:val="11"/>
         </w:numPr>
-      </w:pPr>
-      <w:proofErr w:type="gramStart"/>
+        <w:rPr>
+          <w:rFonts w:asciiTheme="majorHAnsi" w:eastAsiaTheme="majorEastAsia" w:hAnsiTheme="majorHAnsi" w:cstheme="majorBidi"/>
+          <w:color w:val="2F5496" w:themeColor="accent1" w:themeShade="BF"/>
+          <w:sz w:val="26"/>
+          <w:szCs w:val="26"/>
+        </w:rPr>
+      </w:pPr>
       <w:r>
-        <w:t>( 1</w:t>
-      </w:r>
-      <w:proofErr w:type="gramEnd"/>
-      <w:r>
-        <w:t xml:space="preserve"> ) </w:t>
-      </w:r>
-      <w:r>
-        <w:t>The Idle RPG will allow the user to take over character interactions</w:t>
+        <w:rPr>
+          <w:rFonts w:asciiTheme="majorHAnsi" w:eastAsiaTheme="majorEastAsia" w:hAnsiTheme="majorHAnsi" w:cstheme="majorBidi"/>
+          <w:color w:val="2F5496" w:themeColor="accent1" w:themeShade="BF"/>
+          <w:sz w:val="26"/>
+          <w:szCs w:val="26"/>
+        </w:rPr>
+        <w:t>Use Case Narratives</w:t>
       </w:r>
     </w:p>
     <w:p>
       <w:pPr>
         <w:pStyle w:val="ListParagraph"/>
-        <w:numPr>
-          <w:ilvl w:val="0"/>
-          <w:numId w:val="4"/>
-        </w:numPr>
-      </w:pPr>
-      <w:proofErr w:type="gramStart"/>
-      <w:r>
-        <w:t>( 2</w:t>
-      </w:r>
-      <w:proofErr w:type="gramEnd"/>
-      <w:r>
-        <w:t xml:space="preserve"> ) The Idle RPG will have various actions a player character can take when fighting: fight, escape</w:t>
-      </w:r>
-    </w:p>
-    <w:p>
-      <w:pPr>
-        <w:pStyle w:val="ListParagraph"/>
-        <w:numPr>
-          <w:ilvl w:val="0"/>
-          <w:numId w:val="4"/>
-        </w:numPr>
-      </w:pPr>
-      <w:proofErr w:type="gramStart"/>
-      <w:r>
-        <w:t>( 6</w:t>
-      </w:r>
-      <w:proofErr w:type="gramEnd"/>
-      <w:r>
-        <w:t xml:space="preserve"> ) </w:t>
-      </w:r>
-      <w:r>
-        <w:t>The Idle RPG will allow the user to change the speed the Auto-Pilot makes decisions</w:t>
-      </w:r>
-    </w:p>
-    <w:p>
-      <w:pPr>
-        <w:pStyle w:val="ListParagraph"/>
-        <w:numPr>
-          <w:ilvl w:val="0"/>
-          <w:numId w:val="4"/>
-        </w:numPr>
-      </w:pPr>
-      <w:proofErr w:type="gramStart"/>
-      <w:r>
-        <w:t>( 8</w:t>
-      </w:r>
-      <w:proofErr w:type="gramEnd"/>
-      <w:r>
-        <w:t xml:space="preserve"> ) </w:t>
-      </w:r>
-      <w:r>
-        <w:t>The Idle RPG will provide a minimal graphical interface within the console</w:t>
-      </w:r>
-    </w:p>
-    <w:p>
-      <w:pPr>
-        <w:pStyle w:val="ListParagraph"/>
-        <w:numPr>
-          <w:ilvl w:val="0"/>
-          <w:numId w:val="4"/>
-        </w:numPr>
-      </w:pPr>
-      <w:proofErr w:type="gramStart"/>
-      <w:r>
-        <w:t>( 6</w:t>
-      </w:r>
-      <w:proofErr w:type="gramEnd"/>
-      <w:r>
-        <w:t xml:space="preserve"> ) </w:t>
-      </w:r>
-      <w:r>
-        <w:t>The Idle RPG will include multiple classes for the player to pick from</w:t>
-      </w:r>
-    </w:p>
-    <w:p>
-      <w:pPr>
-        <w:pStyle w:val="ListParagraph"/>
-        <w:numPr>
-          <w:ilvl w:val="1"/>
-          <w:numId w:val="4"/>
-        </w:numPr>
-      </w:pPr>
-      <w:proofErr w:type="gramStart"/>
-      <w:r>
-        <w:t>( 6</w:t>
-      </w:r>
-      <w:proofErr w:type="gramEnd"/>
-      <w:r>
-        <w:t xml:space="preserve"> ) </w:t>
-      </w:r>
-      <w:r>
-        <w:t>The Idle RPG will provide a menu to select a class</w:t>
-      </w:r>
-    </w:p>
-    <w:p>
-      <w:pPr>
-        <w:pStyle w:val="ListParagraph"/>
-        <w:numPr>
-          <w:ilvl w:val="0"/>
-          <w:numId w:val="4"/>
-        </w:numPr>
-      </w:pPr>
-      <w:proofErr w:type="gramStart"/>
-      <w:r>
-        <w:t>( 7</w:t>
-      </w:r>
-      <w:proofErr w:type="gramEnd"/>
-      <w:r>
-        <w:t xml:space="preserve"> ) </w:t>
-      </w:r>
-      <w:r>
-        <w:t>The Idle RPG will have different stats and abilities for each class</w:t>
-      </w:r>
-    </w:p>
-    <w:p>
-      <w:pPr>
-        <w:pStyle w:val="ListParagraph"/>
-        <w:numPr>
-          <w:ilvl w:val="0"/>
-          <w:numId w:val="4"/>
-        </w:numPr>
-      </w:pPr>
-      <w:proofErr w:type="gramStart"/>
-      <w:r>
-        <w:t>( 8</w:t>
-      </w:r>
-      <w:proofErr w:type="gramEnd"/>
-      <w:r>
-        <w:t xml:space="preserve"> ) </w:t>
-      </w:r>
-      <w:r>
-        <w:t>The Idle RPG will have items and consumables to help the player character by increasing stats, healing damage, etc…</w:t>
-      </w:r>
-    </w:p>
-    <w:p>
-      <w:pPr>
-        <w:pStyle w:val="ListParagraph"/>
-        <w:numPr>
-          <w:ilvl w:val="0"/>
-          <w:numId w:val="4"/>
-        </w:numPr>
-      </w:pPr>
-      <w:proofErr w:type="gramStart"/>
-      <w:r>
-        <w:t>( 6</w:t>
-      </w:r>
-      <w:proofErr w:type="gramEnd"/>
-      <w:r>
-        <w:t xml:space="preserve"> ) </w:t>
-      </w:r>
-      <w:r>
-        <w:t>The Idle RPG will have an in-game currency earned by killing monsters</w:t>
-      </w:r>
-    </w:p>
-    <w:p>
-      <w:pPr>
-        <w:pStyle w:val="ListParagraph"/>
-        <w:numPr>
-          <w:ilvl w:val="0"/>
-          <w:numId w:val="4"/>
-        </w:numPr>
-      </w:pPr>
-      <w:proofErr w:type="gramStart"/>
-      <w:r>
-        <w:t>( 6</w:t>
-      </w:r>
-      <w:proofErr w:type="gramEnd"/>
-      <w:r>
-        <w:t xml:space="preserve"> ) </w:t>
-      </w:r>
-      <w:r>
-        <w:t>The Idle RPG will have a real-money exchange</w:t>
-      </w:r>
-      <w:r>
-        <w:t xml:space="preserve"> (RME) currency in which players can use real-world currency to buy special in-game currency used for purchasing exclusive items and power-ups</w:t>
-      </w:r>
-    </w:p>
-    <w:p>
-      <w:pPr>
-        <w:pStyle w:val="ListParagraph"/>
-        <w:numPr>
-          <w:ilvl w:val="0"/>
-          <w:numId w:val="4"/>
-        </w:numPr>
-      </w:pPr>
-      <w:proofErr w:type="gramStart"/>
-      <w:r>
-        <w:t>( 6</w:t>
-      </w:r>
-      <w:proofErr w:type="gramEnd"/>
-      <w:r>
-        <w:t xml:space="preserve"> ) </w:t>
-      </w:r>
-      <w:r>
-        <w:t>The Idle RPG will have an item shop for spending in-game currencies and RME on various items and power-ups</w:t>
-      </w:r>
-    </w:p>
-    <w:p>
-      <w:pPr>
-        <w:pStyle w:val="ListParagraph"/>
-        <w:numPr>
-          <w:ilvl w:val="0"/>
-          <w:numId w:val="4"/>
-        </w:numPr>
-      </w:pPr>
-      <w:proofErr w:type="gramStart"/>
-      <w:r>
-        <w:t>( 2</w:t>
-      </w:r>
-      <w:proofErr w:type="gramEnd"/>
-      <w:r>
-        <w:t xml:space="preserve"> ) </w:t>
-      </w:r>
-      <w:r>
-        <w:t>The Idle RPG will have various enemies for the player to battle</w:t>
-      </w:r>
-    </w:p>
-    <w:p>
-      <w:pPr>
-        <w:pStyle w:val="ListParagraph"/>
-        <w:numPr>
-          <w:ilvl w:val="1"/>
-          <w:numId w:val="4"/>
-        </w:numPr>
-      </w:pPr>
-      <w:proofErr w:type="gramStart"/>
-      <w:r>
-        <w:t>( 8</w:t>
-      </w:r>
-      <w:proofErr w:type="gramEnd"/>
-      <w:r>
-        <w:t xml:space="preserve"> ) </w:t>
-      </w:r>
-      <w:r>
-        <w:t>Enemies will drop various items to increase the player character effectiveness against other enemies</w:t>
-      </w:r>
-    </w:p>
-    <w:p>
-      <w:pPr>
-        <w:pStyle w:val="ListParagraph"/>
-        <w:numPr>
-          <w:ilvl w:val="0"/>
-          <w:numId w:val="4"/>
-        </w:numPr>
-      </w:pPr>
-      <w:r>
-        <w:t>(</w:t>
-      </w:r>
-      <w:proofErr w:type="gramStart"/>
-      <w:r>
-        <w:t>7  )</w:t>
-      </w:r>
-      <w:proofErr w:type="gramEnd"/>
-      <w:r>
-        <w:t xml:space="preserve"> </w:t>
-      </w:r>
-      <w:r>
-        <w:t>The Idle RPG will allow the player character to level up through experience earned by encountering monsters</w:t>
-      </w:r>
-    </w:p>
-    <w:p>
-      <w:pPr>
-        <w:pStyle w:val="ListParagraph"/>
-        <w:numPr>
-          <w:ilvl w:val="1"/>
-          <w:numId w:val="4"/>
-        </w:numPr>
-      </w:pPr>
-      <w:proofErr w:type="gramStart"/>
-      <w:r>
-        <w:t>( 8</w:t>
-      </w:r>
-      <w:proofErr w:type="gramEnd"/>
-      <w:r>
-        <w:t xml:space="preserve"> ) </w:t>
-      </w:r>
-      <w:r>
-        <w:t>Experience will be higher for slaying a monster than successfully escaping.</w:t>
-      </w:r>
-    </w:p>
-    <w:p>
-      <w:pPr>
-        <w:pStyle w:val="ListParagraph"/>
-        <w:numPr>
-          <w:ilvl w:val="0"/>
-          <w:numId w:val="4"/>
-        </w:numPr>
-      </w:pPr>
-      <w:proofErr w:type="gramStart"/>
-      <w:r>
-        <w:t>( 6</w:t>
-      </w:r>
-      <w:proofErr w:type="gramEnd"/>
-      <w:r>
-        <w:t xml:space="preserve"> ) </w:t>
-      </w:r>
-      <w:r>
-        <w:t>The Idle RPG will assign the player character random stat bonuses upon leveling up</w:t>
-      </w:r>
-    </w:p>
-    <w:p>
-      <w:pPr>
-        <w:pStyle w:val="ListParagraph"/>
-        <w:numPr>
-          <w:ilvl w:val="1"/>
-          <w:numId w:val="4"/>
-        </w:numPr>
-      </w:pPr>
-      <w:proofErr w:type="gramStart"/>
-      <w:r>
-        <w:t>( 7</w:t>
-      </w:r>
-      <w:proofErr w:type="gramEnd"/>
-      <w:r>
-        <w:t xml:space="preserve"> ) </w:t>
-      </w:r>
-      <w:r>
-        <w:t>The Idle RPG will give higher priority in random stat bonuses to specific stats depending on class selected</w:t>
-      </w:r>
-    </w:p>
-    <w:p>
-      <w:pPr>
-        <w:pStyle w:val="ListParagraph"/>
-        <w:numPr>
-          <w:ilvl w:val="0"/>
-          <w:numId w:val="4"/>
-        </w:numPr>
-      </w:pPr>
-      <w:proofErr w:type="gramStart"/>
-      <w:r>
-        <w:t>( 5</w:t>
-      </w:r>
-      <w:proofErr w:type="gramEnd"/>
-      <w:r>
-        <w:t xml:space="preserve"> ) </w:t>
-      </w:r>
-      <w:r>
-        <w:t>The Idle RPG will provide multiple locations for the player character to move to</w:t>
-      </w:r>
-    </w:p>
-    <w:p>
-      <w:pPr>
-        <w:pStyle w:val="ListParagraph"/>
-        <w:numPr>
-          <w:ilvl w:val="1"/>
-          <w:numId w:val="4"/>
-        </w:numPr>
-      </w:pPr>
-      <w:proofErr w:type="gramStart"/>
-      <w:r>
-        <w:t>( 5</w:t>
-      </w:r>
-      <w:proofErr w:type="gramEnd"/>
-      <w:r>
-        <w:t xml:space="preserve"> ) </w:t>
-      </w:r>
-      <w:r>
-        <w:t>The Idle RPG will provide forests, dungeons, etc… for players to fight monsters</w:t>
-      </w:r>
-    </w:p>
-    <w:p>
-      <w:pPr>
-        <w:pStyle w:val="ListParagraph"/>
-        <w:numPr>
-          <w:ilvl w:val="1"/>
-          <w:numId w:val="4"/>
-        </w:numPr>
-      </w:pPr>
-      <w:proofErr w:type="gramStart"/>
-      <w:r>
-        <w:t>( 6</w:t>
-      </w:r>
-      <w:proofErr w:type="gramEnd"/>
-      <w:r>
-        <w:t xml:space="preserve"> ) </w:t>
-      </w:r>
-      <w:r>
-        <w:t>The Idle RPG will provide a tavern where a player can rest to regain missing hit points</w:t>
-      </w:r>
-    </w:p>
-    <w:p>
-      <w:pPr>
-        <w:pStyle w:val="Heading2"/>
-      </w:pPr>
-      <w:r>
-        <w:t>Constraints for Idle RPG</w:t>
-      </w:r>
-    </w:p>
-    <w:p>
-      <w:pPr>
-        <w:pStyle w:val="ListParagraph"/>
-        <w:numPr>
-          <w:ilvl w:val="0"/>
-          <w:numId w:val="5"/>
-        </w:numPr>
-      </w:pPr>
-      <w:r>
-        <w:t>The Idle RPG will have a minimum of 2 classes</w:t>
-      </w:r>
-    </w:p>
-    <w:p>
-      <w:pPr>
-        <w:pStyle w:val="ListParagraph"/>
-        <w:numPr>
-          <w:ilvl w:val="0"/>
-          <w:numId w:val="5"/>
-        </w:numPr>
-      </w:pPr>
-      <w:r>
-        <w:t>The Idle RPG will have a minimum of 3 enemies to fight</w:t>
-      </w:r>
-    </w:p>
-    <w:p>
-      <w:pPr>
-        <w:pStyle w:val="ListParagraph"/>
-        <w:numPr>
-          <w:ilvl w:val="0"/>
-          <w:numId w:val="5"/>
-        </w:numPr>
-      </w:pPr>
-      <w:r>
-        <w:t>The Idle RPG will only have 4 terrain features to explore</w:t>
-      </w:r>
-    </w:p>
-    <w:p>
-      <w:pPr>
-        <w:pStyle w:val="ListParagraph"/>
-        <w:numPr>
-          <w:ilvl w:val="0"/>
-          <w:numId w:val="5"/>
-        </w:numPr>
-      </w:pPr>
-      <w:r>
-        <w:t>The Idle RPG will only launch for An</w:t>
-      </w:r>
-      <w:r>
-        <w:t>droid</w:t>
-      </w:r>
-      <w:r>
-        <w:t xml:space="preserve"> App store</w:t>
-      </w:r>
-    </w:p>
-    <w:p>
-      <w:pPr>
-        <w:pStyle w:val="ListParagraph"/>
-        <w:numPr>
-          <w:ilvl w:val="0"/>
-          <w:numId w:val="5"/>
-        </w:numPr>
-      </w:pPr>
-      <w:r>
-        <w:lastRenderedPageBreak/>
-        <w:t xml:space="preserve">The Idle RPG will only process </w:t>
-      </w:r>
-      <w:r>
-        <w:t>Samsung Pay</w:t>
-      </w:r>
-    </w:p>
-    <w:p>
-      <w:pPr>
-        <w:pStyle w:val="ListParagraph"/>
-        <w:numPr>
-          <w:ilvl w:val="0"/>
-          <w:numId w:val="5"/>
-        </w:numPr>
-      </w:pPr>
-      <w:r>
-        <w:t>The Idle RPG will have 3 weapons to attack with</w:t>
-      </w:r>
-    </w:p>
-    <w:p>
-      <w:pPr>
-        <w:pStyle w:val="ListParagraph"/>
-        <w:numPr>
-          <w:ilvl w:val="0"/>
-          <w:numId w:val="5"/>
-        </w:numPr>
-      </w:pPr>
-      <w:r>
-        <w:t>The Idle RPG will have a minimum of 3 items to purchase</w:t>
-      </w:r>
-    </w:p>
-    <w:p>
-      <w:pPr>
-        <w:pStyle w:val="Heading2"/>
-      </w:pPr>
-      <w:r>
-        <w:t>Features outside the scope of Idle RPG</w:t>
-      </w:r>
-    </w:p>
-    <w:p>
-      <w:pPr>
-        <w:pStyle w:val="ListParagraph"/>
-        <w:numPr>
-          <w:ilvl w:val="0"/>
-          <w:numId w:val="9"/>
-        </w:numPr>
         <w:rPr>
           <w:b/>
           <w:bCs/>
         </w:rPr>
       </w:pPr>
-      <w:r>
-        <w:rPr>
-          <w:b/>
-          <w:bCs/>
-        </w:rPr>
-        <w:t>Multiple profiles on a single device</w:t>
-      </w:r>
     </w:p>
-    <w:p>
-      <w:pPr>
-        <w:pStyle w:val="ListParagraph"/>
-        <w:numPr>
-          <w:ilvl w:val="0"/>
-          <w:numId w:val="9"/>
-        </w:numPr>
-        <w:rPr>
-          <w:b/>
-          <w:bCs/>
-        </w:rPr>
-      </w:pPr>
-      <w:r>
-        <w:rPr>
-          <w:b/>
-          <w:bCs/>
-        </w:rPr>
-        <w:t>Online player interaction and gameplay</w:t>
-      </w:r>
-    </w:p>
-    <w:p>
-      <w:pPr>
-        <w:pStyle w:val="ListParagraph"/>
-        <w:numPr>
-          <w:ilvl w:val="0"/>
-          <w:numId w:val="9"/>
-        </w:numPr>
-        <w:rPr>
-          <w:b/>
-          <w:bCs/>
-        </w:rPr>
-      </w:pPr>
-      <w:r>
-        <w:rPr>
-          <w:b/>
-          <w:bCs/>
-        </w:rPr>
-        <w:t>Cross platform play</w:t>
-      </w:r>
-    </w:p>
-    <w:p>
-      <w:pPr>
-        <w:pStyle w:val="ListParagraph"/>
-        <w:numPr>
-          <w:ilvl w:val="0"/>
-          <w:numId w:val="9"/>
-        </w:numPr>
-        <w:rPr>
-          <w:b/>
-          <w:bCs/>
-        </w:rPr>
-      </w:pPr>
-      <w:r>
-        <w:rPr>
-          <w:b/>
-          <w:bCs/>
-        </w:rPr>
-        <w:t>Vehicles will not be incorporated</w:t>
-      </w:r>
-    </w:p>
-    <w:p/>
-    <w:p/>
     <w:sectPr>
       <w:headerReference w:type="default" r:id="rId7"/>
       <w:footerReference w:type="default" r:id="rId8"/>
@@ -680,7 +1223,13 @@
       <w:t xml:space="preserve">Date: </w:t>
     </w:r>
     <w:r>
-      <w:t>Aug, 08, 2021</w:t>
+      <w:t xml:space="preserve">Aug, </w:t>
+    </w:r>
+    <w:r>
+      <w:t>11</w:t>
+    </w:r>
+    <w:r>
+      <w:t>, 2021</w:t>
     </w:r>
     <w:r>
       <w:tab/>
@@ -817,7 +1366,25 @@
         <w:sz w:val="24"/>
         <w:szCs w:val="24"/>
       </w:rPr>
-      <w:t>***** CSC 300 PROJECT SAMPLE – WEEK #1’s Deliverable Report *****</w:t>
+      <w:t>***** CSC 300 PROJECT SAMPLE – WEEK #</w:t>
+    </w:r>
+    <w:r>
+      <w:rPr>
+        <w:b/>
+        <w:bCs/>
+        <w:sz w:val="24"/>
+        <w:szCs w:val="24"/>
+      </w:rPr>
+      <w:t>2</w:t>
+    </w:r>
+    <w:r>
+      <w:rPr>
+        <w:b/>
+        <w:bCs/>
+        <w:sz w:val="24"/>
+        <w:szCs w:val="24"/>
+      </w:rPr>
+      <w:t>’s Deliverable Report *****</w:t>
     </w:r>
   </w:p>
   <w:p>
@@ -891,8 +1458,19 @@
         <w:sz w:val="24"/>
         <w:szCs w:val="24"/>
       </w:rPr>
-      <w:t>Jesse Loftus, Cody Lepp</w:t>
+      <w:t xml:space="preserve">Jesse Loftus, Cody </w:t>
     </w:r>
+    <w:proofErr w:type="spellStart"/>
+    <w:r>
+      <w:rPr>
+        <w:b/>
+        <w:bCs/>
+        <w:sz w:val="24"/>
+        <w:szCs w:val="24"/>
+      </w:rPr>
+      <w:t>Lepp</w:t>
+    </w:r>
+    <w:proofErr w:type="spellEnd"/>
   </w:p>
   <w:p>
     <w:pPr>
@@ -1118,6 +1696,95 @@
     </w:lvl>
   </w:abstractNum>
   <w:abstractNum w:abstractNumId="2" w15:restartNumberingAfterBreak="0">
+    <w:nsid w:val="33A80138"/>
+    <w:multiLevelType w:val="hybridMultilevel"/>
+    <w:tmpl w:val="0E8C6B94"/>
+    <w:lvl w:ilvl="0" w:tplc="D08E55EE">
+      <w:start w:val="1"/>
+      <w:numFmt w:val="decimal"/>
+      <w:lvlText w:val="%1)"/>
+      <w:lvlJc w:val="left"/>
+      <w:pPr>
+        <w:ind w:left="720" w:hanging="360"/>
+      </w:pPr>
+      <w:rPr>
+        <w:rFonts w:hint="default"/>
+      </w:rPr>
+    </w:lvl>
+    <w:lvl w:ilvl="1" w:tplc="04090019" w:tentative="1">
+      <w:start w:val="1"/>
+      <w:numFmt w:val="lowerLetter"/>
+      <w:lvlText w:val="%2."/>
+      <w:lvlJc w:val="left"/>
+      <w:pPr>
+        <w:ind w:left="1440" w:hanging="360"/>
+      </w:pPr>
+    </w:lvl>
+    <w:lvl w:ilvl="2" w:tplc="0409001B" w:tentative="1">
+      <w:start w:val="1"/>
+      <w:numFmt w:val="lowerRoman"/>
+      <w:lvlText w:val="%3."/>
+      <w:lvlJc w:val="right"/>
+      <w:pPr>
+        <w:ind w:left="2160" w:hanging="180"/>
+      </w:pPr>
+    </w:lvl>
+    <w:lvl w:ilvl="3" w:tplc="0409000F" w:tentative="1">
+      <w:start w:val="1"/>
+      <w:numFmt w:val="decimal"/>
+      <w:lvlText w:val="%4."/>
+      <w:lvlJc w:val="left"/>
+      <w:pPr>
+        <w:ind w:left="2880" w:hanging="360"/>
+      </w:pPr>
+    </w:lvl>
+    <w:lvl w:ilvl="4" w:tplc="04090019" w:tentative="1">
+      <w:start w:val="1"/>
+      <w:numFmt w:val="lowerLetter"/>
+      <w:lvlText w:val="%5."/>
+      <w:lvlJc w:val="left"/>
+      <w:pPr>
+        <w:ind w:left="3600" w:hanging="360"/>
+      </w:pPr>
+    </w:lvl>
+    <w:lvl w:ilvl="5" w:tplc="0409001B" w:tentative="1">
+      <w:start w:val="1"/>
+      <w:numFmt w:val="lowerRoman"/>
+      <w:lvlText w:val="%6."/>
+      <w:lvlJc w:val="right"/>
+      <w:pPr>
+        <w:ind w:left="4320" w:hanging="180"/>
+      </w:pPr>
+    </w:lvl>
+    <w:lvl w:ilvl="6" w:tplc="0409000F" w:tentative="1">
+      <w:start w:val="1"/>
+      <w:numFmt w:val="decimal"/>
+      <w:lvlText w:val="%7."/>
+      <w:lvlJc w:val="left"/>
+      <w:pPr>
+        <w:ind w:left="5040" w:hanging="360"/>
+      </w:pPr>
+    </w:lvl>
+    <w:lvl w:ilvl="7" w:tplc="04090019" w:tentative="1">
+      <w:start w:val="1"/>
+      <w:numFmt w:val="lowerLetter"/>
+      <w:lvlText w:val="%8."/>
+      <w:lvlJc w:val="left"/>
+      <w:pPr>
+        <w:ind w:left="5760" w:hanging="360"/>
+      </w:pPr>
+    </w:lvl>
+    <w:lvl w:ilvl="8" w:tplc="0409001B" w:tentative="1">
+      <w:start w:val="1"/>
+      <w:numFmt w:val="lowerRoman"/>
+      <w:lvlText w:val="%9."/>
+      <w:lvlJc w:val="right"/>
+      <w:pPr>
+        <w:ind w:left="6480" w:hanging="180"/>
+      </w:pPr>
+    </w:lvl>
+  </w:abstractNum>
+  <w:abstractNum w:abstractNumId="3" w15:restartNumberingAfterBreak="0">
     <w:nsid w:val="3E4E6AB9"/>
     <w:multiLevelType w:val="hybridMultilevel"/>
     <w:tmpl w:val="2EF00984"/>
@@ -1206,7 +1873,7 @@
       </w:pPr>
     </w:lvl>
   </w:abstractNum>
-  <w:abstractNum w:abstractNumId="3" w15:restartNumberingAfterBreak="0">
+  <w:abstractNum w:abstractNumId="4" w15:restartNumberingAfterBreak="0">
     <w:nsid w:val="40D448EA"/>
     <w:multiLevelType w:val="multilevel"/>
     <w:tmpl w:val="584264AC"/>
@@ -1320,19 +1987,19 @@
       </w:rPr>
     </w:lvl>
   </w:abstractNum>
-  <w:abstractNum w:abstractNumId="4" w15:restartNumberingAfterBreak="0">
+  <w:abstractNum w:abstractNumId="5" w15:restartNumberingAfterBreak="0">
     <w:nsid w:val="41B16F8E"/>
     <w:multiLevelType w:val="multilevel"/>
     <w:tmpl w:val="2604B3CE"/>
     <w:numStyleLink w:val="Requirements"/>
   </w:abstractNum>
-  <w:abstractNum w:abstractNumId="5" w15:restartNumberingAfterBreak="0">
+  <w:abstractNum w:abstractNumId="6" w15:restartNumberingAfterBreak="0">
     <w:nsid w:val="42143EB5"/>
     <w:multiLevelType w:val="multilevel"/>
     <w:tmpl w:val="2604B3CE"/>
     <w:numStyleLink w:val="Requirements"/>
   </w:abstractNum>
-  <w:abstractNum w:abstractNumId="6" w15:restartNumberingAfterBreak="0">
+  <w:abstractNum w:abstractNumId="7" w15:restartNumberingAfterBreak="0">
     <w:nsid w:val="5A9A0059"/>
     <w:multiLevelType w:val="multilevel"/>
     <w:tmpl w:val="2604B3CE"/>
@@ -1447,7 +2114,7 @@
       </w:rPr>
     </w:lvl>
   </w:abstractNum>
-  <w:abstractNum w:abstractNumId="7" w15:restartNumberingAfterBreak="0">
+  <w:abstractNum w:abstractNumId="8" w15:restartNumberingAfterBreak="0">
     <w:nsid w:val="5CAC789C"/>
     <w:multiLevelType w:val="multilevel"/>
     <w:tmpl w:val="8AE85074"/>
@@ -1561,7 +2228,7 @@
       </w:rPr>
     </w:lvl>
   </w:abstractNum>
-  <w:abstractNum w:abstractNumId="8" w15:restartNumberingAfterBreak="0">
+  <w:abstractNum w:abstractNumId="9" w15:restartNumberingAfterBreak="0">
     <w:nsid w:val="65AD6FD8"/>
     <w:multiLevelType w:val="hybridMultilevel"/>
     <w:tmpl w:val="E9703088"/>
@@ -1650,32 +2317,124 @@
       </w:pPr>
     </w:lvl>
   </w:abstractNum>
+  <w:abstractNum w:abstractNumId="10" w15:restartNumberingAfterBreak="0">
+    <w:nsid w:val="65F8171B"/>
+    <w:multiLevelType w:val="hybridMultilevel"/>
+    <w:tmpl w:val="55BEF552"/>
+    <w:lvl w:ilvl="0" w:tplc="04090017">
+      <w:start w:val="1"/>
+      <w:numFmt w:val="lowerLetter"/>
+      <w:lvlText w:val="%1)"/>
+      <w:lvlJc w:val="left"/>
+      <w:pPr>
+        <w:ind w:left="1080" w:hanging="360"/>
+      </w:pPr>
+    </w:lvl>
+    <w:lvl w:ilvl="1" w:tplc="04090019" w:tentative="1">
+      <w:start w:val="1"/>
+      <w:numFmt w:val="lowerLetter"/>
+      <w:lvlText w:val="%2."/>
+      <w:lvlJc w:val="left"/>
+      <w:pPr>
+        <w:ind w:left="1800" w:hanging="360"/>
+      </w:pPr>
+    </w:lvl>
+    <w:lvl w:ilvl="2" w:tplc="0409001B" w:tentative="1">
+      <w:start w:val="1"/>
+      <w:numFmt w:val="lowerRoman"/>
+      <w:lvlText w:val="%3."/>
+      <w:lvlJc w:val="right"/>
+      <w:pPr>
+        <w:ind w:left="2520" w:hanging="180"/>
+      </w:pPr>
+    </w:lvl>
+    <w:lvl w:ilvl="3" w:tplc="0409000F" w:tentative="1">
+      <w:start w:val="1"/>
+      <w:numFmt w:val="decimal"/>
+      <w:lvlText w:val="%4."/>
+      <w:lvlJc w:val="left"/>
+      <w:pPr>
+        <w:ind w:left="3240" w:hanging="360"/>
+      </w:pPr>
+    </w:lvl>
+    <w:lvl w:ilvl="4" w:tplc="04090019" w:tentative="1">
+      <w:start w:val="1"/>
+      <w:numFmt w:val="lowerLetter"/>
+      <w:lvlText w:val="%5."/>
+      <w:lvlJc w:val="left"/>
+      <w:pPr>
+        <w:ind w:left="3960" w:hanging="360"/>
+      </w:pPr>
+    </w:lvl>
+    <w:lvl w:ilvl="5" w:tplc="0409001B" w:tentative="1">
+      <w:start w:val="1"/>
+      <w:numFmt w:val="lowerRoman"/>
+      <w:lvlText w:val="%6."/>
+      <w:lvlJc w:val="right"/>
+      <w:pPr>
+        <w:ind w:left="4680" w:hanging="180"/>
+      </w:pPr>
+    </w:lvl>
+    <w:lvl w:ilvl="6" w:tplc="0409000F" w:tentative="1">
+      <w:start w:val="1"/>
+      <w:numFmt w:val="decimal"/>
+      <w:lvlText w:val="%7."/>
+      <w:lvlJc w:val="left"/>
+      <w:pPr>
+        <w:ind w:left="5400" w:hanging="360"/>
+      </w:pPr>
+    </w:lvl>
+    <w:lvl w:ilvl="7" w:tplc="04090019" w:tentative="1">
+      <w:start w:val="1"/>
+      <w:numFmt w:val="lowerLetter"/>
+      <w:lvlText w:val="%8."/>
+      <w:lvlJc w:val="left"/>
+      <w:pPr>
+        <w:ind w:left="6120" w:hanging="360"/>
+      </w:pPr>
+    </w:lvl>
+    <w:lvl w:ilvl="8" w:tplc="0409001B" w:tentative="1">
+      <w:start w:val="1"/>
+      <w:numFmt w:val="lowerRoman"/>
+      <w:lvlText w:val="%9."/>
+      <w:lvlJc w:val="right"/>
+      <w:pPr>
+        <w:ind w:left="6840" w:hanging="180"/>
+      </w:pPr>
+    </w:lvl>
+  </w:abstractNum>
   <w:num w:numId="1">
+    <w:abstractNumId w:val="7"/>
+  </w:num>
+  <w:num w:numId="2">
     <w:abstractNumId w:val="6"/>
   </w:num>
-  <w:num w:numId="2">
+  <w:num w:numId="3">
     <w:abstractNumId w:val="5"/>
   </w:num>
-  <w:num w:numId="3">
+  <w:num w:numId="4">
     <w:abstractNumId w:val="4"/>
   </w:num>
-  <w:num w:numId="4">
-    <w:abstractNumId w:val="3"/>
-  </w:num>
   <w:num w:numId="5">
-    <w:abstractNumId w:val="7"/>
+    <w:abstractNumId w:val="8"/>
   </w:num>
   <w:num w:numId="6">
     <w:abstractNumId w:val="1"/>
   </w:num>
   <w:num w:numId="7">
-    <w:abstractNumId w:val="8"/>
+    <w:abstractNumId w:val="9"/>
   </w:num>
   <w:num w:numId="8">
-    <w:abstractNumId w:val="2"/>
+    <w:abstractNumId w:val="3"/>
   </w:num>
   <w:num w:numId="9">
     <w:abstractNumId w:val="0"/>
+  </w:num>
+  <w:num w:numId="10">
+    <w:abstractNumId w:val="10"/>
+  </w:num>
+  <w:num w:numId="11">
+    <w:abstractNumId w:val="2"/>
   </w:num>
 </w:numbering>
 </file>
@@ -2206,6 +2965,25 @@
       <w:contextualSpacing/>
     </w:pPr>
   </w:style>
+  <w:style w:type="table" w:styleId="TableGrid">
+    <w:name w:val="Table Grid"/>
+    <w:basedOn w:val="TableNormal"/>
+    <w:uiPriority w:val="39"/>
+    <w:rsid w:val="008D2DB1"/>
+    <w:pPr>
+      <w:spacing w:after="0" w:line="240" w:lineRule="auto"/>
+    </w:pPr>
+    <w:tblPr>
+      <w:tblBorders>
+        <w:top w:val="single" w:sz="4" w:space="0" w:color="auto"/>
+        <w:left w:val="single" w:sz="4" w:space="0" w:color="auto"/>
+        <w:bottom w:val="single" w:sz="4" w:space="0" w:color="auto"/>
+        <w:right w:val="single" w:sz="4" w:space="0" w:color="auto"/>
+        <w:insideH w:val="single" w:sz="4" w:space="0" w:color="auto"/>
+        <w:insideV w:val="single" w:sz="4" w:space="0" w:color="auto"/>
+      </w:tblBorders>
+    </w:tblPr>
+  </w:style>
 </w:styles>
 </file>
 

</xml_diff>

<commit_message>
added additional use case
</commit_message>
<xml_diff>
--- a/Project- Idle RPG! -Week_2.docx
+++ b/Project- Idle RPG! -Week_2.docx
@@ -142,6 +142,9 @@
       <w:r>
         <w:t>UC6) Attack</w:t>
       </w:r>
+      <w:r>
+        <w:t xml:space="preserve"> enemy</w:t>
+      </w:r>
     </w:p>
     <w:p>
       <w:pPr>
@@ -157,6 +160,14 @@
       </w:pPr>
       <w:r>
         <w:t>UC8) Item-shop transaction</w:t>
+      </w:r>
+    </w:p>
+    <w:p>
+      <w:pPr>
+        <w:ind w:firstLine="720"/>
+      </w:pPr>
+      <w:r>
+        <w:t>UC9) Flee enemy</w:t>
       </w:r>
     </w:p>
     <w:p>

</xml_diff>

<commit_message>
updated use case narratives
</commit_message>
<xml_diff>
--- a/Project- Idle RPG! -Week_2.docx
+++ b/Project- Idle RPG! -Week_2.docx
@@ -8049,10 +8049,54 @@
     </w:tbl>
     <w:p>
       <w:pPr>
+        <w:ind w:left="360"/>
+        <w:rPr>
+          <w:rFonts w:asciiTheme="majorHAnsi" w:eastAsiaTheme="majorEastAsia" w:hAnsiTheme="majorHAnsi" w:cstheme="majorBidi"/>
+          <w:color w:val="2F5496" w:themeColor="accent1" w:themeShade="BF"/>
+          <w:sz w:val="26"/>
+          <w:szCs w:val="26"/>
+        </w:rPr>
+      </w:pPr>
+      <w:r>
+        <w:rPr>
+          <w:rFonts w:asciiTheme="majorHAnsi" w:eastAsiaTheme="majorEastAsia" w:hAnsiTheme="majorHAnsi" w:cstheme="majorBidi"/>
+          <w:color w:val="2F5496" w:themeColor="accent1" w:themeShade="BF"/>
+          <w:sz w:val="26"/>
+          <w:szCs w:val="26"/>
+        </w:rPr>
+        <w:object w:dxaOrig="9271" w:dyaOrig="13491" w14:anchorId="2CB70EA9">
+          <v:shapetype id="_x0000_t75" coordsize="21600,21600" o:spt="75" o:preferrelative="t" path="m@4@5l@4@11@9@11@9@5xe" filled="f" stroked="f">
+            <v:stroke joinstyle="miter"/>
+            <v:formulas>
+              <v:f eqn="if lineDrawn pixelLineWidth 0"/>
+              <v:f eqn="sum @0 1 0"/>
+              <v:f eqn="sum 0 0 @1"/>
+              <v:f eqn="prod @2 1 2"/>
+              <v:f eqn="prod @3 21600 pixelWidth"/>
+              <v:f eqn="prod @3 21600 pixelHeight"/>
+              <v:f eqn="sum @0 0 1"/>
+              <v:f eqn="prod @6 1 2"/>
+              <v:f eqn="prod @7 21600 pixelWidth"/>
+              <v:f eqn="sum @8 21600 0"/>
+              <v:f eqn="prod @7 21600 pixelHeight"/>
+              <v:f eqn="sum @10 21600 0"/>
+            </v:formulas>
+            <v:path o:extrusionok="f" gradientshapeok="t" o:connecttype="rect"/>
+            <o:lock v:ext="edit" aspectratio="t"/>
+          </v:shapetype>
+          <v:shape id="_x0000_i1027" type="#_x0000_t75" style="width:463.45pt;height:674.65pt" o:ole="">
+            <v:imagedata r:id="rId7" o:title=""/>
+          </v:shape>
+          <o:OLEObject Type="Embed" ProgID="Visio.Drawing.15" ShapeID="_x0000_i1027" DrawAspect="Content" ObjectID="_1690398802" r:id="rId8"/>
+        </w:object>
+      </w:r>
+    </w:p>
+    <w:p>
+      <w:pPr>
         <w:pStyle w:val="ListParagraph"/>
         <w:numPr>
           <w:ilvl w:val="0"/>
-          <w:numId w:val="11"/>
+          <w:numId w:val="21"/>
         </w:numPr>
         <w:rPr>
           <w:rFonts w:asciiTheme="majorHAnsi" w:eastAsiaTheme="majorEastAsia" w:hAnsiTheme="majorHAnsi" w:cstheme="majorBidi"/>
@@ -8068,30 +8112,7 @@
           <w:sz w:val="26"/>
           <w:szCs w:val="26"/>
         </w:rPr>
-        <w:t>Use Case Diagram</w:t>
-      </w:r>
-    </w:p>
-    <w:p>
-      <w:pPr>
-        <w:pStyle w:val="ListParagraph"/>
-        <w:numPr>
-          <w:ilvl w:val="0"/>
-          <w:numId w:val="11"/>
-        </w:numPr>
-        <w:rPr>
-          <w:rFonts w:asciiTheme="majorHAnsi" w:eastAsiaTheme="majorEastAsia" w:hAnsiTheme="majorHAnsi" w:cstheme="majorBidi"/>
-          <w:color w:val="2F5496" w:themeColor="accent1" w:themeShade="BF"/>
-          <w:sz w:val="26"/>
-          <w:szCs w:val="26"/>
-        </w:rPr>
-      </w:pPr>
-      <w:r>
-        <w:rPr>
-          <w:rFonts w:asciiTheme="majorHAnsi" w:eastAsiaTheme="majorEastAsia" w:hAnsiTheme="majorHAnsi" w:cstheme="majorBidi"/>
-          <w:color w:val="2F5496" w:themeColor="accent1" w:themeShade="BF"/>
-          <w:sz w:val="26"/>
-          <w:szCs w:val="26"/>
-        </w:rPr>
+        <w:lastRenderedPageBreak/>
         <w:t>Use Case Narratives</w:t>
       </w:r>
     </w:p>
@@ -8127,7 +8148,10 @@
         </w:rPr>
       </w:pPr>
       <w:r>
-        <w:t>The game displays an auto-pilot button</w:t>
+        <w:t xml:space="preserve">The game </w:t>
+      </w:r>
+      <w:r>
+        <w:t>a list of commands available to the player.</w:t>
       </w:r>
     </w:p>
     <w:p>
@@ -8144,7 +8168,7 @@
         </w:rPr>
       </w:pPr>
       <w:r>
-        <w:t>The User taps on the button to enable the feature</w:t>
+        <w:t>Toggle auto-pilot will be one of the options</w:t>
       </w:r>
     </w:p>
     <w:p>
@@ -8161,6 +8185,40 @@
         </w:rPr>
       </w:pPr>
       <w:r>
+        <w:t>Auto-pilot status will be displayed on the screen at all times.</w:t>
+      </w:r>
+    </w:p>
+    <w:p>
+      <w:pPr>
+        <w:pStyle w:val="ListParagraph"/>
+        <w:numPr>
+          <w:ilvl w:val="0"/>
+          <w:numId w:val="12"/>
+        </w:numPr>
+        <w:rPr>
+          <w:b/>
+          <w:bCs/>
+          <w:u w:val="single"/>
+        </w:rPr>
+      </w:pPr>
+      <w:r>
+        <w:t>When off, pressing the auto-pilot key will toggle the auto-pilot status to on.</w:t>
+      </w:r>
+    </w:p>
+    <w:p>
+      <w:pPr>
+        <w:pStyle w:val="ListParagraph"/>
+        <w:numPr>
+          <w:ilvl w:val="0"/>
+          <w:numId w:val="12"/>
+        </w:numPr>
+        <w:rPr>
+          <w:b/>
+          <w:bCs/>
+          <w:u w:val="single"/>
+        </w:rPr>
+      </w:pPr>
+      <w:r>
         <w:t>The User character continues to level up, at a slower rate, while in auto-pilot</w:t>
       </w:r>
     </w:p>
@@ -8189,14 +8247,21 @@
           <w:ilvl w:val="0"/>
           <w:numId w:val="13"/>
         </w:numPr>
-        <w:rPr>
-          <w:b/>
-          <w:bCs/>
-          <w:u w:val="single"/>
-        </w:rPr>
-      </w:pPr>
-      <w:r>
-        <w:t>The disable auto pilot button will be displayed only while in auto-pilot.</w:t>
+      </w:pPr>
+      <w:r>
+        <w:t>When o</w:t>
+      </w:r>
+      <w:r>
+        <w:t>n</w:t>
+      </w:r>
+      <w:r>
+        <w:t>, pressing the auto-pilot key will toggle the auto-pilot status to o</w:t>
+      </w:r>
+      <w:r>
+        <w:t>ff</w:t>
+      </w:r>
+      <w:r>
+        <w:t>.</w:t>
       </w:r>
     </w:p>
     <w:p>
@@ -8206,54 +8271,9 @@
           <w:ilvl w:val="0"/>
           <w:numId w:val="13"/>
         </w:numPr>
-        <w:rPr>
-          <w:b/>
-          <w:bCs/>
-          <w:u w:val="single"/>
-        </w:rPr>
-      </w:pPr>
-      <w:r>
-        <w:t>The user taps to disable, the message “are you sure you want to disable auto pilot” is shown</w:t>
-      </w:r>
-    </w:p>
-    <w:p>
-      <w:pPr>
-        <w:pStyle w:val="ListParagraph"/>
-        <w:numPr>
-          <w:ilvl w:val="1"/>
-          <w:numId w:val="13"/>
-        </w:numPr>
-        <w:rPr>
-          <w:b/>
-          <w:bCs/>
-          <w:u w:val="single"/>
-        </w:rPr>
-      </w:pPr>
-      <w:r>
-        <w:t xml:space="preserve">The User selects </w:t>
-      </w:r>
-      <w:r>
-        <w:t>yes,</w:t>
-      </w:r>
-      <w:r>
-        <w:t xml:space="preserve"> and auto pilot is disabled</w:t>
-      </w:r>
-    </w:p>
-    <w:p>
-      <w:pPr>
-        <w:pStyle w:val="ListParagraph"/>
-        <w:numPr>
-          <w:ilvl w:val="1"/>
-          <w:numId w:val="13"/>
-        </w:numPr>
-        <w:rPr>
-          <w:b/>
-          <w:bCs/>
-          <w:u w:val="single"/>
-        </w:rPr>
-      </w:pPr>
-      <w:r>
-        <w:t xml:space="preserve">The User selects no and it goes back to the main screen with the character still on auto-pilot and the disable auto-pilot button still displayed </w:t>
+      </w:pPr>
+      <w:r>
+        <w:t>Auto-pilot status will update to show disabled status.</w:t>
       </w:r>
     </w:p>
     <w:p>
@@ -8271,7 +8291,6 @@
           <w:bCs/>
           <w:u w:val="single"/>
         </w:rPr>
-        <w:lastRenderedPageBreak/>
         <w:t xml:space="preserve">UC3) Create New Player </w:t>
       </w:r>
     </w:p>
@@ -8289,7 +8308,64 @@
         </w:rPr>
       </w:pPr>
       <w:r>
-        <w:t>Starting the game for the first time displays the Create New Player feature.</w:t>
+        <w:t xml:space="preserve">Starting the game displays </w:t>
+      </w:r>
+      <w:r>
+        <w:t>a menu with several options:</w:t>
+      </w:r>
+    </w:p>
+    <w:p>
+      <w:pPr>
+        <w:pStyle w:val="ListParagraph"/>
+        <w:numPr>
+          <w:ilvl w:val="1"/>
+          <w:numId w:val="14"/>
+        </w:numPr>
+        <w:rPr>
+          <w:b/>
+          <w:bCs/>
+          <w:u w:val="single"/>
+        </w:rPr>
+      </w:pPr>
+      <w:r>
+        <w:t xml:space="preserve">Create New </w:t>
+      </w:r>
+      <w:r>
+        <w:t>Character</w:t>
+      </w:r>
+    </w:p>
+    <w:p>
+      <w:pPr>
+        <w:pStyle w:val="ListParagraph"/>
+        <w:numPr>
+          <w:ilvl w:val="1"/>
+          <w:numId w:val="14"/>
+        </w:numPr>
+        <w:rPr>
+          <w:b/>
+          <w:bCs/>
+          <w:u w:val="single"/>
+        </w:rPr>
+      </w:pPr>
+      <w:r>
+        <w:t>Item Shop</w:t>
+      </w:r>
+    </w:p>
+    <w:p>
+      <w:pPr>
+        <w:pStyle w:val="ListParagraph"/>
+        <w:numPr>
+          <w:ilvl w:val="1"/>
+          <w:numId w:val="14"/>
+        </w:numPr>
+        <w:rPr>
+          <w:b/>
+          <w:bCs/>
+          <w:u w:val="single"/>
+        </w:rPr>
+      </w:pPr>
+      <w:r>
+        <w:t>Exit Game</w:t>
       </w:r>
     </w:p>
     <w:p>
@@ -8306,7 +8382,25 @@
         </w:rPr>
       </w:pPr>
       <w:r>
-        <w:t>The User Names the new player</w:t>
+        <w:t>Selecting “Create New Character” brings up a screen where t</w:t>
+      </w:r>
+      <w:r>
+        <w:t xml:space="preserve">he </w:t>
+      </w:r>
+      <w:r>
+        <w:t>u</w:t>
+      </w:r>
+      <w:r>
+        <w:t xml:space="preserve">ser </w:t>
+      </w:r>
+      <w:r>
+        <w:t>n</w:t>
+      </w:r>
+      <w:r>
+        <w:t xml:space="preserve">ames the new </w:t>
+      </w:r>
+      <w:r>
+        <w:t>character</w:t>
       </w:r>
     </w:p>
     <w:p>
@@ -8419,6 +8513,36 @@
           <w:ilvl w:val="0"/>
           <w:numId w:val="15"/>
         </w:numPr>
+      </w:pPr>
+      <w:r>
+        <w:t xml:space="preserve">Selecting “Item Shop” from the main menu </w:t>
+      </w:r>
+      <w:r>
+        <w:t>displays the Item Shop Screen</w:t>
+      </w:r>
+      <w:r>
+        <w:t>.</w:t>
+      </w:r>
+    </w:p>
+    <w:p>
+      <w:pPr>
+        <w:pStyle w:val="ListParagraph"/>
+        <w:numPr>
+          <w:ilvl w:val="0"/>
+          <w:numId w:val="15"/>
+        </w:numPr>
+      </w:pPr>
+      <w:r>
+        <w:t>Selecting “Purchase RME”</w:t>
+      </w:r>
+    </w:p>
+    <w:p>
+      <w:pPr>
+        <w:pStyle w:val="ListParagraph"/>
+        <w:numPr>
+          <w:ilvl w:val="0"/>
+          <w:numId w:val="15"/>
+        </w:numPr>
         <w:rPr>
           <w:b/>
           <w:bCs/>
@@ -8602,6 +8726,7 @@
         </w:rPr>
       </w:pPr>
       <w:r>
+        <w:lastRenderedPageBreak/>
         <w:t>If authorization failed, it displays “Transaction failed” and displays error message and restarts at the previous step.</w:t>
       </w:r>
     </w:p>
@@ -8636,7 +8761,10 @@
         </w:rPr>
       </w:pPr>
       <w:r>
-        <w:t>The Game displays a button to access the Item Shop</w:t>
+        <w:t xml:space="preserve">The Game displays </w:t>
+      </w:r>
+      <w:r>
+        <w:t>an option to purchase items</w:t>
       </w:r>
     </w:p>
     <w:p>
@@ -8653,7 +8781,10 @@
         </w:rPr>
       </w:pPr>
       <w:r>
-        <w:t>If selected it takes User to in game Item Shop</w:t>
+        <w:t xml:space="preserve">If selected it </w:t>
+      </w:r>
+      <w:r>
+        <w:t>displays a list of items available</w:t>
       </w:r>
     </w:p>
     <w:p>
@@ -8670,7 +8801,13 @@
         </w:rPr>
       </w:pPr>
       <w:r>
-        <w:t>The Game displays “Exit” button which takes user back to the in-game screen.</w:t>
+        <w:t xml:space="preserve">The Game displays “Exit” </w:t>
+      </w:r>
+      <w:r>
+        <w:t>option</w:t>
+      </w:r>
+      <w:r>
+        <w:t xml:space="preserve"> which takes user back to the in-game screen.</w:t>
       </w:r>
     </w:p>
     <w:p>
@@ -8705,10 +8842,19 @@
         </w:rPr>
       </w:pPr>
       <w:r>
-        <w:t>The Game has an exit button always displayed</w:t>
-      </w:r>
-      <w:r>
-        <w:t>, the User can exit by closing the application on their device as well.</w:t>
+        <w:t>The Game has an exit button</w:t>
+      </w:r>
+      <w:r>
+        <w:t xml:space="preserve"> ( X )</w:t>
+      </w:r>
+      <w:r>
+        <w:t xml:space="preserve"> </w:t>
+      </w:r>
+      <w:r>
+        <w:t>always displayed;</w:t>
+      </w:r>
+      <w:r>
+        <w:t xml:space="preserve"> the User can exit by closing the application on their device as well.</w:t>
       </w:r>
     </w:p>
     <w:p>
@@ -8868,8 +9014,87 @@
         </w:rPr>
       </w:pPr>
       <w:r>
-        <w:lastRenderedPageBreak/>
-        <w:t>The Game will display the Attack button when near a Monster.</w:t>
+        <w:t>While in combat, t</w:t>
+      </w:r>
+      <w:r>
+        <w:t xml:space="preserve">he </w:t>
+      </w:r>
+      <w:r>
+        <w:t>g</w:t>
+      </w:r>
+      <w:r>
+        <w:t xml:space="preserve">ame will display </w:t>
+      </w:r>
+      <w:r>
+        <w:t>a list of available actions.</w:t>
+      </w:r>
+    </w:p>
+    <w:p>
+      <w:pPr>
+        <w:pStyle w:val="ListParagraph"/>
+        <w:numPr>
+          <w:ilvl w:val="1"/>
+          <w:numId w:val="17"/>
+        </w:numPr>
+        <w:rPr>
+          <w:b/>
+          <w:bCs/>
+          <w:u w:val="single"/>
+        </w:rPr>
+      </w:pPr>
+      <w:r>
+        <w:t>Attack</w:t>
+      </w:r>
+    </w:p>
+    <w:p>
+      <w:pPr>
+        <w:pStyle w:val="ListParagraph"/>
+        <w:numPr>
+          <w:ilvl w:val="1"/>
+          <w:numId w:val="17"/>
+        </w:numPr>
+        <w:rPr>
+          <w:b/>
+          <w:bCs/>
+          <w:u w:val="single"/>
+        </w:rPr>
+      </w:pPr>
+      <w:r>
+        <w:t>Item</w:t>
+      </w:r>
+    </w:p>
+    <w:p>
+      <w:pPr>
+        <w:pStyle w:val="ListParagraph"/>
+        <w:numPr>
+          <w:ilvl w:val="1"/>
+          <w:numId w:val="17"/>
+        </w:numPr>
+        <w:rPr>
+          <w:b/>
+          <w:bCs/>
+          <w:u w:val="single"/>
+        </w:rPr>
+      </w:pPr>
+      <w:r>
+        <w:t>Spell</w:t>
+      </w:r>
+    </w:p>
+    <w:p>
+      <w:pPr>
+        <w:pStyle w:val="ListParagraph"/>
+        <w:numPr>
+          <w:ilvl w:val="1"/>
+          <w:numId w:val="17"/>
+        </w:numPr>
+        <w:rPr>
+          <w:b/>
+          <w:bCs/>
+          <w:u w:val="single"/>
+        </w:rPr>
+      </w:pPr>
+      <w:r>
+        <w:t>Flee</w:t>
       </w:r>
     </w:p>
     <w:p>
@@ -8886,7 +9111,7 @@
         </w:rPr>
       </w:pPr>
       <w:r>
-        <w:t>The User will click on the button</w:t>
+        <w:t>Selecting Attack will create two random numbers. One for the character and one for the enemy.</w:t>
       </w:r>
     </w:p>
     <w:p>
@@ -8903,7 +9128,7 @@
         </w:rPr>
       </w:pPr>
       <w:r>
-        <w:t>A drop down menu will appear with a selection of weapons that the player owns.</w:t>
+        <w:t>The Larger of the two numbers will be the winner.</w:t>
       </w:r>
     </w:p>
     <w:p>
@@ -8920,7 +9145,41 @@
         </w:rPr>
       </w:pPr>
       <w:r>
-        <w:t>If no other weapons are owned the Game chooses the owned weapon</w:t>
+        <w:t>If the larger number is the characters, the attack succeeds, otherwise the attack fails</w:t>
+      </w:r>
+    </w:p>
+    <w:p>
+      <w:pPr>
+        <w:pStyle w:val="ListParagraph"/>
+        <w:numPr>
+          <w:ilvl w:val="1"/>
+          <w:numId w:val="17"/>
+        </w:numPr>
+        <w:rPr>
+          <w:b/>
+          <w:bCs/>
+          <w:u w:val="single"/>
+        </w:rPr>
+      </w:pPr>
+      <w:r>
+        <w:t>Modifiers are applied to the characters attack roll based on items equipped and temporary buffs active through potions and/or spells and abilities</w:t>
+      </w:r>
+    </w:p>
+    <w:p>
+      <w:pPr>
+        <w:pStyle w:val="ListParagraph"/>
+        <w:numPr>
+          <w:ilvl w:val="1"/>
+          <w:numId w:val="17"/>
+        </w:numPr>
+        <w:rPr>
+          <w:b/>
+          <w:bCs/>
+          <w:u w:val="single"/>
+        </w:rPr>
+      </w:pPr>
+      <w:r>
+        <w:t>Flavor text will be randomly drawn from a pool of options and displayed based on the outcome of the attack and the type of monster.</w:t>
       </w:r>
     </w:p>
     <w:p>
@@ -8937,7 +9196,59 @@
         </w:rPr>
       </w:pPr>
       <w:r>
-        <w:t>The Attack will deal damage to the Monster and to the Player, the amount will be showed</w:t>
+        <w:t>The Attack will deal damage to the Monster and</w:t>
+      </w:r>
+      <w:r>
+        <w:t>/or</w:t>
+      </w:r>
+      <w:r>
+        <w:t xml:space="preserve"> the Player</w:t>
+      </w:r>
+    </w:p>
+    <w:p>
+      <w:pPr>
+        <w:pStyle w:val="ListParagraph"/>
+        <w:numPr>
+          <w:ilvl w:val="1"/>
+          <w:numId w:val="17"/>
+        </w:numPr>
+        <w:rPr>
+          <w:b/>
+          <w:bCs/>
+          <w:u w:val="single"/>
+        </w:rPr>
+      </w:pPr>
+      <w:r>
+        <w:t>T</w:t>
+      </w:r>
+      <w:r>
+        <w:t>he amount</w:t>
+      </w:r>
+      <w:r>
+        <w:t xml:space="preserve"> of damage</w:t>
+      </w:r>
+      <w:r>
+        <w:t xml:space="preserve"> will be show</w:t>
+      </w:r>
+      <w:r>
+        <w:t>n, but not the health of the enemy.</w:t>
+      </w:r>
+    </w:p>
+    <w:p>
+      <w:pPr>
+        <w:pStyle w:val="ListParagraph"/>
+        <w:numPr>
+          <w:ilvl w:val="0"/>
+          <w:numId w:val="17"/>
+        </w:numPr>
+        <w:rPr>
+          <w:b/>
+          <w:bCs/>
+          <w:u w:val="single"/>
+        </w:rPr>
+      </w:pPr>
+      <w:r>
+        <w:t>If the health of the enemy is reduced to or below zero, Combat ends, and the player is rewarded with random amount of experience, gold, and random items drawn from the drop table of the associated enemy.</w:t>
       </w:r>
     </w:p>
     <w:p>
@@ -8972,7 +9283,10 @@
         </w:rPr>
       </w:pPr>
       <w:r>
-        <w:t>The Game will have a menu button in the upper left corner of the controller screen</w:t>
+        <w:t>The Game will have a</w:t>
+      </w:r>
+      <w:r>
+        <w:t>n option to return to the main menu</w:t>
       </w:r>
     </w:p>
     <w:p>
@@ -8989,7 +9303,20 @@
         </w:rPr>
       </w:pPr>
       <w:r>
-        <w:t>The User will press this button</w:t>
+        <w:lastRenderedPageBreak/>
+        <w:t>Returning to the main menu will display the following options</w:t>
+      </w:r>
+    </w:p>
+    <w:p>
+      <w:pPr>
+        <w:pStyle w:val="ListParagraph"/>
+        <w:numPr>
+          <w:ilvl w:val="1"/>
+          <w:numId w:val="18"/>
+        </w:numPr>
+      </w:pPr>
+      <w:r>
+        <w:t>Continue Game</w:t>
       </w:r>
     </w:p>
     <w:p>
@@ -9006,7 +9333,7 @@
         </w:rPr>
       </w:pPr>
       <w:r>
-        <w:t>Exit Game button will appear</w:t>
+        <w:t>Create New Character</w:t>
       </w:r>
     </w:p>
     <w:p>
@@ -9023,7 +9350,7 @@
         </w:rPr>
       </w:pPr>
       <w:r>
-        <w:t>Settings will appear</w:t>
+        <w:t>Item Shop</w:t>
       </w:r>
     </w:p>
     <w:p>
@@ -9040,7 +9367,7 @@
         </w:rPr>
       </w:pPr>
       <w:r>
-        <w:t>Save game will appear</w:t>
+        <w:t>Settings</w:t>
       </w:r>
     </w:p>
     <w:p>
@@ -9057,58 +9384,7 @@
         </w:rPr>
       </w:pPr>
       <w:r>
-        <w:t>Auto-Pilot will appear</w:t>
-      </w:r>
-    </w:p>
-    <w:p>
-      <w:pPr>
-        <w:pStyle w:val="ListParagraph"/>
-        <w:numPr>
-          <w:ilvl w:val="1"/>
-          <w:numId w:val="18"/>
-        </w:numPr>
-        <w:rPr>
-          <w:b/>
-          <w:bCs/>
-          <w:u w:val="single"/>
-        </w:rPr>
-      </w:pPr>
-      <w:r>
-        <w:t>Item Shop</w:t>
-      </w:r>
-    </w:p>
-    <w:p>
-      <w:pPr>
-        <w:pStyle w:val="ListParagraph"/>
-        <w:numPr>
-          <w:ilvl w:val="1"/>
-          <w:numId w:val="18"/>
-        </w:numPr>
-        <w:rPr>
-          <w:b/>
-          <w:bCs/>
-          <w:u w:val="single"/>
-        </w:rPr>
-      </w:pPr>
-      <w:r>
-        <w:t>Inventory</w:t>
-      </w:r>
-    </w:p>
-    <w:p>
-      <w:pPr>
-        <w:pStyle w:val="ListParagraph"/>
-        <w:numPr>
-          <w:ilvl w:val="0"/>
-          <w:numId w:val="18"/>
-        </w:numPr>
-        <w:rPr>
-          <w:b/>
-          <w:bCs/>
-          <w:u w:val="single"/>
-        </w:rPr>
-      </w:pPr>
-      <w:r>
-        <w:t>The User can click any of the above or by clicking the Menu button again, the Menu will disappear and take the User to the in game screen</w:t>
+        <w:t>Exit Game</w:t>
       </w:r>
     </w:p>
     <w:p>
@@ -9246,7 +9522,23 @@
           <w:bCs/>
           <w:u w:val="single"/>
         </w:rPr>
-        <w:t xml:space="preserve">UC9) View Inventory </w:t>
+        <w:t xml:space="preserve">UC9) </w:t>
+      </w:r>
+      <w:r>
+        <w:rPr>
+          <w:b/>
+          <w:bCs/>
+          <w:u w:val="single"/>
+        </w:rPr>
+        <w:t>Flee Enemy</w:t>
+      </w:r>
+      <w:r>
+        <w:rPr>
+          <w:b/>
+          <w:bCs/>
+          <w:u w:val="single"/>
+        </w:rPr>
+        <w:t xml:space="preserve"> </w:t>
       </w:r>
     </w:p>
     <w:p>
@@ -9254,7 +9546,7 @@
         <w:pStyle w:val="ListParagraph"/>
         <w:numPr>
           <w:ilvl w:val="0"/>
-          <w:numId w:val="20"/>
+          <w:numId w:val="22"/>
         </w:numPr>
         <w:rPr>
           <w:b/>
@@ -9263,7 +9555,7 @@
         </w:rPr>
       </w:pPr>
       <w:r>
-        <w:t>The User will select Menu</w:t>
+        <w:t>While in combat, the game will display a list of available actions.</w:t>
       </w:r>
     </w:p>
     <w:p>
@@ -9271,7 +9563,7 @@
         <w:pStyle w:val="ListParagraph"/>
         <w:numPr>
           <w:ilvl w:val="1"/>
-          <w:numId w:val="20"/>
+          <w:numId w:val="22"/>
         </w:numPr>
         <w:rPr>
           <w:b/>
@@ -9280,15 +9572,15 @@
         </w:rPr>
       </w:pPr>
       <w:r>
-        <w:t>The User will select Inventory</w:t>
+        <w:t>Attack</w:t>
       </w:r>
     </w:p>
     <w:p>
       <w:pPr>
         <w:pStyle w:val="ListParagraph"/>
         <w:numPr>
-          <w:ilvl w:val="2"/>
-          <w:numId w:val="20"/>
+          <w:ilvl w:val="1"/>
+          <w:numId w:val="22"/>
         </w:numPr>
         <w:rPr>
           <w:b/>
@@ -9297,15 +9589,15 @@
         </w:rPr>
       </w:pPr>
       <w:r>
-        <w:t xml:space="preserve">All items the User has will be displayed </w:t>
+        <w:t>Item</w:t>
       </w:r>
     </w:p>
     <w:p>
       <w:pPr>
         <w:pStyle w:val="ListParagraph"/>
         <w:numPr>
-          <w:ilvl w:val="2"/>
-          <w:numId w:val="20"/>
+          <w:ilvl w:val="1"/>
+          <w:numId w:val="22"/>
         </w:numPr>
         <w:rPr>
           <w:b/>
@@ -9314,15 +9606,15 @@
         </w:rPr>
       </w:pPr>
       <w:r>
-        <w:t>Each item will have associated stats</w:t>
+        <w:t>Spell</w:t>
       </w:r>
     </w:p>
     <w:p>
       <w:pPr>
         <w:pStyle w:val="ListParagraph"/>
         <w:numPr>
-          <w:ilvl w:val="2"/>
-          <w:numId w:val="20"/>
+          <w:ilvl w:val="1"/>
+          <w:numId w:val="22"/>
         </w:numPr>
         <w:rPr>
           <w:b/>
@@ -9331,32 +9623,126 @@
         </w:rPr>
       </w:pPr>
       <w:r>
-        <w:t>Each item will have an associated Level ranking</w:t>
+        <w:t>Fle</w:t>
+      </w:r>
+      <w:r>
+        <w:t>e</w:t>
       </w:r>
     </w:p>
     <w:p>
       <w:pPr>
-        <w:ind w:left="720"/>
-        <w:rPr>
-          <w:rFonts w:asciiTheme="majorHAnsi" w:eastAsiaTheme="majorEastAsia" w:hAnsiTheme="majorHAnsi" w:cstheme="majorBidi"/>
-          <w:color w:val="2F5496" w:themeColor="accent1" w:themeShade="BF"/>
-          <w:sz w:val="26"/>
-          <w:szCs w:val="26"/>
-        </w:rPr>
-      </w:pPr>
+        <w:pStyle w:val="ListParagraph"/>
+        <w:numPr>
+          <w:ilvl w:val="0"/>
+          <w:numId w:val="22"/>
+        </w:numPr>
+      </w:pPr>
+      <w:r>
+        <w:t>Selecting Flee</w:t>
+      </w:r>
+      <w:r>
+        <w:t xml:space="preserve"> will allow the character to attempt to disengage from combat</w:t>
+      </w:r>
     </w:p>
     <w:p>
       <w:pPr>
         <w:pStyle w:val="ListParagraph"/>
-        <w:rPr>
-          <w:b/>
-          <w:bCs/>
-        </w:rPr>
-      </w:pPr>
+        <w:numPr>
+          <w:ilvl w:val="1"/>
+          <w:numId w:val="22"/>
+        </w:numPr>
+      </w:pPr>
+      <w:r>
+        <w:t>Random numbers will be generated for the character and enemy</w:t>
+      </w:r>
+    </w:p>
+    <w:p>
+      <w:pPr>
+        <w:pStyle w:val="ListParagraph"/>
+        <w:numPr>
+          <w:ilvl w:val="1"/>
+          <w:numId w:val="22"/>
+        </w:numPr>
+      </w:pPr>
+      <w:r>
+        <w:t>The higher number is the winner of the exchange</w:t>
+      </w:r>
+    </w:p>
+    <w:p>
+      <w:pPr>
+        <w:pStyle w:val="ListParagraph"/>
+        <w:numPr>
+          <w:ilvl w:val="1"/>
+          <w:numId w:val="22"/>
+        </w:numPr>
+      </w:pPr>
+      <w:r>
+        <w:t>The enemy will add any modifiers related to its Attack to the resultant number</w:t>
+      </w:r>
+    </w:p>
+    <w:p>
+      <w:pPr>
+        <w:pStyle w:val="ListParagraph"/>
+        <w:numPr>
+          <w:ilvl w:val="1"/>
+          <w:numId w:val="22"/>
+        </w:numPr>
+      </w:pPr>
+      <w:r>
+        <w:t>The character will add and modifiers based on its Dexterity stat, and any active buffs or abilities applicable</w:t>
+      </w:r>
+    </w:p>
+    <w:p>
+      <w:pPr>
+        <w:pStyle w:val="ListParagraph"/>
+        <w:numPr>
+          <w:ilvl w:val="1"/>
+          <w:numId w:val="22"/>
+        </w:numPr>
+      </w:pPr>
+      <w:r>
+        <w:t>If the player succeeds, combat is ended and the out of combat screen is displayed.</w:t>
+      </w:r>
+    </w:p>
+    <w:p>
+      <w:pPr>
+        <w:pStyle w:val="ListParagraph"/>
+        <w:numPr>
+          <w:ilvl w:val="1"/>
+          <w:numId w:val="22"/>
+        </w:numPr>
+      </w:pPr>
+      <w:r>
+        <w:t>If the player fails, the enemy’s attack lands and damage is calculated as if the enemy had attacked normally.</w:t>
+      </w:r>
+    </w:p>
+    <w:p>
+      <w:pPr>
+        <w:pStyle w:val="ListParagraph"/>
+        <w:numPr>
+          <w:ilvl w:val="2"/>
+          <w:numId w:val="22"/>
+        </w:numPr>
+      </w:pPr>
+      <w:r>
+        <w:t>This is considered an attack of opportunity and equates to a free attack on the player.</w:t>
+      </w:r>
+    </w:p>
+    <w:p>
+      <w:pPr>
+        <w:pStyle w:val="ListParagraph"/>
+        <w:numPr>
+          <w:ilvl w:val="1"/>
+          <w:numId w:val="22"/>
+        </w:numPr>
+      </w:pPr>
+      <w:r>
+        <w:t>It is then the enemy’s turn to take action and combat continues.</w:t>
+      </w:r>
     </w:p>
     <w:sectPr>
-      <w:headerReference w:type="default" r:id="rId7"/>
-      <w:footerReference w:type="default" r:id="rId8"/>
+      <w:headerReference w:type="default" r:id="rId9"/>
+      <w:footerReference w:type="default" r:id="rId10"/>
       <w:pgSz w:w="12240" w:h="15840"/>
       <w:pgMar w:top="1440" w:right="1440" w:bottom="1440" w:left="1440" w:header="720" w:footer="720" w:gutter="0"/>
       <w:cols w:space="720"/>
@@ -10219,6 +10605,95 @@
     </w:lvl>
   </w:abstractNum>
   <w:abstractNum w:abstractNumId="6" w15:restartNumberingAfterBreak="0">
+    <w:nsid w:val="3BE32CC2"/>
+    <w:multiLevelType w:val="hybridMultilevel"/>
+    <w:tmpl w:val="75220E04"/>
+    <w:lvl w:ilvl="0" w:tplc="5C9406FE">
+      <w:start w:val="5"/>
+      <w:numFmt w:val="decimal"/>
+      <w:lvlText w:val="%1)"/>
+      <w:lvlJc w:val="left"/>
+      <w:pPr>
+        <w:ind w:left="720" w:hanging="360"/>
+      </w:pPr>
+      <w:rPr>
+        <w:rFonts w:hint="default"/>
+      </w:rPr>
+    </w:lvl>
+    <w:lvl w:ilvl="1" w:tplc="04090019" w:tentative="1">
+      <w:start w:val="1"/>
+      <w:numFmt w:val="lowerLetter"/>
+      <w:lvlText w:val="%2."/>
+      <w:lvlJc w:val="left"/>
+      <w:pPr>
+        <w:ind w:left="1440" w:hanging="360"/>
+      </w:pPr>
+    </w:lvl>
+    <w:lvl w:ilvl="2" w:tplc="0409001B" w:tentative="1">
+      <w:start w:val="1"/>
+      <w:numFmt w:val="lowerRoman"/>
+      <w:lvlText w:val="%3."/>
+      <w:lvlJc w:val="right"/>
+      <w:pPr>
+        <w:ind w:left="2160" w:hanging="180"/>
+      </w:pPr>
+    </w:lvl>
+    <w:lvl w:ilvl="3" w:tplc="0409000F" w:tentative="1">
+      <w:start w:val="1"/>
+      <w:numFmt w:val="decimal"/>
+      <w:lvlText w:val="%4."/>
+      <w:lvlJc w:val="left"/>
+      <w:pPr>
+        <w:ind w:left="2880" w:hanging="360"/>
+      </w:pPr>
+    </w:lvl>
+    <w:lvl w:ilvl="4" w:tplc="04090019" w:tentative="1">
+      <w:start w:val="1"/>
+      <w:numFmt w:val="lowerLetter"/>
+      <w:lvlText w:val="%5."/>
+      <w:lvlJc w:val="left"/>
+      <w:pPr>
+        <w:ind w:left="3600" w:hanging="360"/>
+      </w:pPr>
+    </w:lvl>
+    <w:lvl w:ilvl="5" w:tplc="0409001B" w:tentative="1">
+      <w:start w:val="1"/>
+      <w:numFmt w:val="lowerRoman"/>
+      <w:lvlText w:val="%6."/>
+      <w:lvlJc w:val="right"/>
+      <w:pPr>
+        <w:ind w:left="4320" w:hanging="180"/>
+      </w:pPr>
+    </w:lvl>
+    <w:lvl w:ilvl="6" w:tplc="0409000F" w:tentative="1">
+      <w:start w:val="1"/>
+      <w:numFmt w:val="decimal"/>
+      <w:lvlText w:val="%7."/>
+      <w:lvlJc w:val="left"/>
+      <w:pPr>
+        <w:ind w:left="5040" w:hanging="360"/>
+      </w:pPr>
+    </w:lvl>
+    <w:lvl w:ilvl="7" w:tplc="04090019" w:tentative="1">
+      <w:start w:val="1"/>
+      <w:numFmt w:val="lowerLetter"/>
+      <w:lvlText w:val="%8."/>
+      <w:lvlJc w:val="left"/>
+      <w:pPr>
+        <w:ind w:left="5760" w:hanging="360"/>
+      </w:pPr>
+    </w:lvl>
+    <w:lvl w:ilvl="8" w:tplc="0409001B" w:tentative="1">
+      <w:start w:val="1"/>
+      <w:numFmt w:val="lowerRoman"/>
+      <w:lvlText w:val="%9."/>
+      <w:lvlJc w:val="right"/>
+      <w:pPr>
+        <w:ind w:left="6480" w:hanging="180"/>
+      </w:pPr>
+    </w:lvl>
+  </w:abstractNum>
+  <w:abstractNum w:abstractNumId="7" w15:restartNumberingAfterBreak="0">
     <w:nsid w:val="3E4E6AB9"/>
     <w:multiLevelType w:val="hybridMultilevel"/>
     <w:tmpl w:val="2EF00984"/>
@@ -10307,7 +10782,7 @@
       </w:pPr>
     </w:lvl>
   </w:abstractNum>
-  <w:abstractNum w:abstractNumId="7" w15:restartNumberingAfterBreak="0">
+  <w:abstractNum w:abstractNumId="8" w15:restartNumberingAfterBreak="0">
     <w:nsid w:val="40D448EA"/>
     <w:multiLevelType w:val="multilevel"/>
     <w:tmpl w:val="584264AC"/>
@@ -10421,19 +10896,19 @@
       </w:rPr>
     </w:lvl>
   </w:abstractNum>
-  <w:abstractNum w:abstractNumId="8" w15:restartNumberingAfterBreak="0">
+  <w:abstractNum w:abstractNumId="9" w15:restartNumberingAfterBreak="0">
     <w:nsid w:val="41B16F8E"/>
     <w:multiLevelType w:val="multilevel"/>
     <w:tmpl w:val="2604B3CE"/>
     <w:numStyleLink w:val="Requirements"/>
   </w:abstractNum>
-  <w:abstractNum w:abstractNumId="9" w15:restartNumberingAfterBreak="0">
+  <w:abstractNum w:abstractNumId="10" w15:restartNumberingAfterBreak="0">
     <w:nsid w:val="42143EB5"/>
     <w:multiLevelType w:val="multilevel"/>
     <w:tmpl w:val="2604B3CE"/>
     <w:numStyleLink w:val="Requirements"/>
   </w:abstractNum>
-  <w:abstractNum w:abstractNumId="10" w15:restartNumberingAfterBreak="0">
+  <w:abstractNum w:abstractNumId="11" w15:restartNumberingAfterBreak="0">
     <w:nsid w:val="456D1B95"/>
     <w:multiLevelType w:val="hybridMultilevel"/>
     <w:tmpl w:val="D1EA9DDC"/>
@@ -10522,7 +10997,7 @@
       </w:pPr>
     </w:lvl>
   </w:abstractNum>
-  <w:abstractNum w:abstractNumId="11" w15:restartNumberingAfterBreak="0">
+  <w:abstractNum w:abstractNumId="12" w15:restartNumberingAfterBreak="0">
     <w:nsid w:val="50EE0280"/>
     <w:multiLevelType w:val="hybridMultilevel"/>
     <w:tmpl w:val="616CE5CC"/>
@@ -10611,7 +11086,7 @@
       </w:pPr>
     </w:lvl>
   </w:abstractNum>
-  <w:abstractNum w:abstractNumId="12" w15:restartNumberingAfterBreak="0">
+  <w:abstractNum w:abstractNumId="13" w15:restartNumberingAfterBreak="0">
     <w:nsid w:val="51AC75B1"/>
     <w:multiLevelType w:val="hybridMultilevel"/>
     <w:tmpl w:val="27845192"/>
@@ -10700,7 +11175,7 @@
       </w:pPr>
     </w:lvl>
   </w:abstractNum>
-  <w:abstractNum w:abstractNumId="13" w15:restartNumberingAfterBreak="0">
+  <w:abstractNum w:abstractNumId="14" w15:restartNumberingAfterBreak="0">
     <w:nsid w:val="5213573F"/>
     <w:multiLevelType w:val="hybridMultilevel"/>
     <w:tmpl w:val="3A10D3B8"/>
@@ -10789,7 +11264,96 @@
       </w:pPr>
     </w:lvl>
   </w:abstractNum>
-  <w:abstractNum w:abstractNumId="14" w15:restartNumberingAfterBreak="0">
+  <w:abstractNum w:abstractNumId="15" w15:restartNumberingAfterBreak="0">
+    <w:nsid w:val="5277698A"/>
+    <w:multiLevelType w:val="hybridMultilevel"/>
+    <w:tmpl w:val="BA7A6ED0"/>
+    <w:lvl w:ilvl="0" w:tplc="3D1813B0">
+      <w:start w:val="1"/>
+      <w:numFmt w:val="decimal"/>
+      <w:lvlText w:val="%1."/>
+      <w:lvlJc w:val="left"/>
+      <w:pPr>
+        <w:ind w:left="1080" w:hanging="360"/>
+      </w:pPr>
+      <w:rPr>
+        <w:rFonts w:hint="default"/>
+      </w:rPr>
+    </w:lvl>
+    <w:lvl w:ilvl="1" w:tplc="04090019">
+      <w:start w:val="1"/>
+      <w:numFmt w:val="lowerLetter"/>
+      <w:lvlText w:val="%2."/>
+      <w:lvlJc w:val="left"/>
+      <w:pPr>
+        <w:ind w:left="1800" w:hanging="360"/>
+      </w:pPr>
+    </w:lvl>
+    <w:lvl w:ilvl="2" w:tplc="0409001B">
+      <w:start w:val="1"/>
+      <w:numFmt w:val="lowerRoman"/>
+      <w:lvlText w:val="%3."/>
+      <w:lvlJc w:val="right"/>
+      <w:pPr>
+        <w:ind w:left="2520" w:hanging="180"/>
+      </w:pPr>
+    </w:lvl>
+    <w:lvl w:ilvl="3" w:tplc="0409000F" w:tentative="1">
+      <w:start w:val="1"/>
+      <w:numFmt w:val="decimal"/>
+      <w:lvlText w:val="%4."/>
+      <w:lvlJc w:val="left"/>
+      <w:pPr>
+        <w:ind w:left="3240" w:hanging="360"/>
+      </w:pPr>
+    </w:lvl>
+    <w:lvl w:ilvl="4" w:tplc="04090019" w:tentative="1">
+      <w:start w:val="1"/>
+      <w:numFmt w:val="lowerLetter"/>
+      <w:lvlText w:val="%5."/>
+      <w:lvlJc w:val="left"/>
+      <w:pPr>
+        <w:ind w:left="3960" w:hanging="360"/>
+      </w:pPr>
+    </w:lvl>
+    <w:lvl w:ilvl="5" w:tplc="0409001B" w:tentative="1">
+      <w:start w:val="1"/>
+      <w:numFmt w:val="lowerRoman"/>
+      <w:lvlText w:val="%6."/>
+      <w:lvlJc w:val="right"/>
+      <w:pPr>
+        <w:ind w:left="4680" w:hanging="180"/>
+      </w:pPr>
+    </w:lvl>
+    <w:lvl w:ilvl="6" w:tplc="0409000F" w:tentative="1">
+      <w:start w:val="1"/>
+      <w:numFmt w:val="decimal"/>
+      <w:lvlText w:val="%7."/>
+      <w:lvlJc w:val="left"/>
+      <w:pPr>
+        <w:ind w:left="5400" w:hanging="360"/>
+      </w:pPr>
+    </w:lvl>
+    <w:lvl w:ilvl="7" w:tplc="04090019" w:tentative="1">
+      <w:start w:val="1"/>
+      <w:numFmt w:val="lowerLetter"/>
+      <w:lvlText w:val="%8."/>
+      <w:lvlJc w:val="left"/>
+      <w:pPr>
+        <w:ind w:left="6120" w:hanging="360"/>
+      </w:pPr>
+    </w:lvl>
+    <w:lvl w:ilvl="8" w:tplc="0409001B" w:tentative="1">
+      <w:start w:val="1"/>
+      <w:numFmt w:val="lowerRoman"/>
+      <w:lvlText w:val="%9."/>
+      <w:lvlJc w:val="right"/>
+      <w:pPr>
+        <w:ind w:left="6840" w:hanging="180"/>
+      </w:pPr>
+    </w:lvl>
+  </w:abstractNum>
+  <w:abstractNum w:abstractNumId="16" w15:restartNumberingAfterBreak="0">
     <w:nsid w:val="5A9A0059"/>
     <w:multiLevelType w:val="multilevel"/>
     <w:tmpl w:val="2604B3CE"/>
@@ -10904,7 +11468,7 @@
       </w:rPr>
     </w:lvl>
   </w:abstractNum>
-  <w:abstractNum w:abstractNumId="15" w15:restartNumberingAfterBreak="0">
+  <w:abstractNum w:abstractNumId="17" w15:restartNumberingAfterBreak="0">
     <w:nsid w:val="5CAC789C"/>
     <w:multiLevelType w:val="multilevel"/>
     <w:tmpl w:val="8AE85074"/>
@@ -11018,7 +11582,7 @@
       </w:rPr>
     </w:lvl>
   </w:abstractNum>
-  <w:abstractNum w:abstractNumId="16" w15:restartNumberingAfterBreak="0">
+  <w:abstractNum w:abstractNumId="18" w15:restartNumberingAfterBreak="0">
     <w:nsid w:val="65AD6FD8"/>
     <w:multiLevelType w:val="hybridMultilevel"/>
     <w:tmpl w:val="E9703088"/>
@@ -11107,7 +11671,7 @@
       </w:pPr>
     </w:lvl>
   </w:abstractNum>
-  <w:abstractNum w:abstractNumId="17" w15:restartNumberingAfterBreak="0">
+  <w:abstractNum w:abstractNumId="19" w15:restartNumberingAfterBreak="0">
     <w:nsid w:val="65F8171B"/>
     <w:multiLevelType w:val="hybridMultilevel"/>
     <w:tmpl w:val="55BEF552"/>
@@ -11193,7 +11757,7 @@
       </w:pPr>
     </w:lvl>
   </w:abstractNum>
-  <w:abstractNum w:abstractNumId="18" w15:restartNumberingAfterBreak="0">
+  <w:abstractNum w:abstractNumId="20" w15:restartNumberingAfterBreak="0">
     <w:nsid w:val="68C52970"/>
     <w:multiLevelType w:val="hybridMultilevel"/>
     <w:tmpl w:val="BA7A6ED0"/>
@@ -11282,7 +11846,7 @@
       </w:pPr>
     </w:lvl>
   </w:abstractNum>
-  <w:abstractNum w:abstractNumId="19" w15:restartNumberingAfterBreak="0">
+  <w:abstractNum w:abstractNumId="21" w15:restartNumberingAfterBreak="0">
     <w:nsid w:val="6BAB58DF"/>
     <w:multiLevelType w:val="hybridMultilevel"/>
     <w:tmpl w:val="689CB050"/>
@@ -11372,40 +11936,40 @@
     </w:lvl>
   </w:abstractNum>
   <w:num w:numId="1">
-    <w:abstractNumId w:val="14"/>
+    <w:abstractNumId w:val="16"/>
   </w:num>
   <w:num w:numId="2">
+    <w:abstractNumId w:val="10"/>
+  </w:num>
+  <w:num w:numId="3">
     <w:abstractNumId w:val="9"/>
   </w:num>
-  <w:num w:numId="3">
+  <w:num w:numId="4">
     <w:abstractNumId w:val="8"/>
   </w:num>
-  <w:num w:numId="4">
-    <w:abstractNumId w:val="7"/>
-  </w:num>
   <w:num w:numId="5">
-    <w:abstractNumId w:val="15"/>
+    <w:abstractNumId w:val="17"/>
   </w:num>
   <w:num w:numId="6">
     <w:abstractNumId w:val="2"/>
   </w:num>
   <w:num w:numId="7">
-    <w:abstractNumId w:val="16"/>
+    <w:abstractNumId w:val="18"/>
   </w:num>
   <w:num w:numId="8">
-    <w:abstractNumId w:val="6"/>
+    <w:abstractNumId w:val="7"/>
   </w:num>
   <w:num w:numId="9">
     <w:abstractNumId w:val="0"/>
   </w:num>
   <w:num w:numId="10">
-    <w:abstractNumId w:val="17"/>
+    <w:abstractNumId w:val="19"/>
   </w:num>
   <w:num w:numId="11">
     <w:abstractNumId w:val="5"/>
   </w:num>
   <w:num w:numId="12">
-    <w:abstractNumId w:val="12"/>
+    <w:abstractNumId w:val="13"/>
   </w:num>
   <w:num w:numId="13">
     <w:abstractNumId w:val="3"/>
@@ -11417,19 +11981,25 @@
     <w:abstractNumId w:val="4"/>
   </w:num>
   <w:num w:numId="16">
+    <w:abstractNumId w:val="12"/>
+  </w:num>
+  <w:num w:numId="17">
+    <w:abstractNumId w:val="20"/>
+  </w:num>
+  <w:num w:numId="18">
     <w:abstractNumId w:val="11"/>
   </w:num>
-  <w:num w:numId="17">
-    <w:abstractNumId w:val="18"/>
-  </w:num>
-  <w:num w:numId="18">
-    <w:abstractNumId w:val="10"/>
-  </w:num>
   <w:num w:numId="19">
-    <w:abstractNumId w:val="19"/>
+    <w:abstractNumId w:val="21"/>
   </w:num>
   <w:num w:numId="20">
-    <w:abstractNumId w:val="13"/>
+    <w:abstractNumId w:val="14"/>
+  </w:num>
+  <w:num w:numId="21">
+    <w:abstractNumId w:val="6"/>
+  </w:num>
+  <w:num w:numId="22">
+    <w:abstractNumId w:val="15"/>
   </w:num>
 </w:numbering>
 </file>

</xml_diff>